<commit_message>
Partway through a major refactoring to ensure I can support analyzing a Java 7 heapdump on a Java 6 JVM - need to backup!
</commit_message>
<xml_diff>
--- a/doc/Object Holograms Proposed Contributions.docx
+++ b/doc/Object Holograms Proposed Contributions.docx
@@ -35,11 +35,16 @@
           <w:numId w:val="1"/>
         </w:numPr>
       </w:pPr>
+      <w:proofErr w:type="gramStart"/>
       <w:r>
         <w:t>i</w:t>
       </w:r>
       <w:r>
-        <w:t xml:space="preserve">t </w:t>
+        <w:t>t</w:t>
+      </w:r>
+      <w:proofErr w:type="gramEnd"/>
+      <w:r>
+        <w:t xml:space="preserve"> </w:t>
       </w:r>
       <w:r>
         <w:t>examines</w:t>
@@ -158,8 +163,13 @@
           <w:numId w:val="1"/>
         </w:numPr>
       </w:pPr>
-      <w:r>
-        <w:t xml:space="preserve">it </w:t>
+      <w:proofErr w:type="gramStart"/>
+      <w:r>
+        <w:t>it</w:t>
+      </w:r>
+      <w:proofErr w:type="gramEnd"/>
+      <w:r>
+        <w:t xml:space="preserve"> </w:t>
       </w:r>
       <w:r>
         <w:t>demonstrates</w:t>
@@ -234,7 +244,15 @@
         <w:t xml:space="preserve">Robust: </w:t>
       </w:r>
       <w:r>
-        <w:t>The same analysis code works correctly against multiple versions of the source code iff the relevant APIs do not change</w:t>
+        <w:t xml:space="preserve">The same analysis code works correctly against multiple versions of the source code </w:t>
+      </w:r>
+      <w:proofErr w:type="spellStart"/>
+      <w:r>
+        <w:t>iff</w:t>
+      </w:r>
+      <w:proofErr w:type="spellEnd"/>
+      <w:r>
+        <w:t xml:space="preserve"> the relevant APIs do not change</w:t>
       </w:r>
     </w:p>
     <w:p>
@@ -293,8 +311,13 @@
           <w:numId w:val="1"/>
         </w:numPr>
       </w:pPr>
-      <w:r>
-        <w:t>it demonstrates that mirror-based</w:t>
+      <w:proofErr w:type="gramStart"/>
+      <w:r>
+        <w:t>it</w:t>
+      </w:r>
+      <w:proofErr w:type="gramEnd"/>
+      <w:r>
+        <w:t xml:space="preserve"> demonstrates that mirror-based</w:t>
       </w:r>
       <w:r>
         <w:t xml:space="preserve"> virtual objects</w:t>
@@ -306,8 +329,13 @@
         <w:t xml:space="preserve">in the statically-typed, pre-compiled </w:t>
       </w:r>
       <w:r>
-        <w:t>Java language on commodity JVMs</w:t>
-      </w:r>
+        <w:t xml:space="preserve">Java language on commodity </w:t>
+      </w:r>
+      <w:proofErr w:type="spellStart"/>
+      <w:r>
+        <w:t>JVMs</w:t>
+      </w:r>
+      <w:proofErr w:type="spellEnd"/>
     </w:p>
     <w:p>
       <w:pPr>
@@ -317,7 +345,15 @@
         </w:numPr>
       </w:pPr>
       <w:r>
-        <w:t>An implementation based on bytecode rewriting is presented</w:t>
+        <w:t xml:space="preserve">An implementation based on </w:t>
+      </w:r>
+      <w:proofErr w:type="spellStart"/>
+      <w:r>
+        <w:t>bytecode</w:t>
+      </w:r>
+      <w:proofErr w:type="spellEnd"/>
+      <w:r>
+        <w:t xml:space="preserve"> rewriting is presented</w:t>
       </w:r>
     </w:p>
     <w:p>
@@ -355,8 +391,13 @@
       <w:r>
         <w:t xml:space="preserve">for </w:t>
       </w:r>
-      <w:r>
-        <w:t>bytecode rewriting frameworks in terms of rigor and simplicity</w:t>
+      <w:proofErr w:type="spellStart"/>
+      <w:r>
+        <w:t>bytecode</w:t>
+      </w:r>
+      <w:proofErr w:type="spellEnd"/>
+      <w:r>
+        <w:t xml:space="preserve"> rewriting frameworks in terms of rigor and simplicity</w:t>
       </w:r>
     </w:p>
     <w:p>
@@ -366,8 +407,13 @@
           <w:numId w:val="1"/>
         </w:numPr>
       </w:pPr>
-      <w:r>
-        <w:t>and it reports on our experience applying object holograms to</w:t>
+      <w:proofErr w:type="gramStart"/>
+      <w:r>
+        <w:t>and</w:t>
+      </w:r>
+      <w:proofErr w:type="gramEnd"/>
+      <w:r>
+        <w:t xml:space="preserve"> it reports on our experience applying object holograms to</w:t>
       </w:r>
       <w:r>
         <w:t xml:space="preserve"> heap dump a</w:t>
@@ -384,11 +430,48 @@
         </w:numPr>
       </w:pPr>
       <w:r>
-        <w:t>A collection of Eclipse MAT plugins for inspecting common object state is compared with their equivalent implementations using object holograms w.r.t. code complexity and execution speed</w:t>
+        <w:t xml:space="preserve">A collection of Eclipse MAT </w:t>
+      </w:r>
+      <w:proofErr w:type="spellStart"/>
+      <w:r>
+        <w:t>plugins</w:t>
+      </w:r>
+      <w:proofErr w:type="spellEnd"/>
+      <w:r>
+        <w:t xml:space="preserve"> for inspecting common object state is compared with their equivalent implementations using object holograms </w:t>
+      </w:r>
+      <w:proofErr w:type="spellStart"/>
+      <w:r>
+        <w:t>w.r.t</w:t>
+      </w:r>
+      <w:proofErr w:type="spellEnd"/>
+      <w:r>
+        <w:t xml:space="preserve">. </w:t>
+      </w:r>
+      <w:proofErr w:type="gramStart"/>
+      <w:r>
+        <w:t>code</w:t>
+      </w:r>
+      <w:proofErr w:type="gramEnd"/>
+      <w:r>
+        <w:t xml:space="preserve"> complexity and execution speed</w:t>
       </w:r>
     </w:p>
     <w:p/>
     <w:p>
+      <w:r>
+        <w:br w:type="page"/>
+      </w:r>
+      <w:r>
+        <w:br w:type="page"/>
+      </w:r>
+    </w:p>
+    <w:p/>
+    <w:p/>
+    <w:p/>
+    <w:p/>
+    <w:p/>
+    <w:p>
       <w:pPr>
         <w:rPr>
           <w:b/>
@@ -429,12 +512,14 @@
       <w:r>
         <w:t xml:space="preserve">Unless otherwise indicated, package is </w:t>
       </w:r>
+      <w:proofErr w:type="spellStart"/>
       <w:r>
         <w:rPr>
           <w:rFonts w:ascii="Courier New" w:hAnsi="Courier New"/>
         </w:rPr>
         <w:t>edu.ubc.mirrors</w:t>
       </w:r>
+      <w:proofErr w:type="spellEnd"/>
     </w:p>
     <w:p>
       <w:pPr>
@@ -447,7 +532,15 @@
         <w:t>Interface hierarchy</w:t>
       </w:r>
       <w:r>
-        <w:t xml:space="preserve"> (will certainly be a UML-ish diagram)</w:t>
+        <w:t xml:space="preserve"> (will certainly be a UML-</w:t>
+      </w:r>
+      <w:proofErr w:type="spellStart"/>
+      <w:r>
+        <w:t>ish</w:t>
+      </w:r>
+      <w:proofErr w:type="spellEnd"/>
+      <w:r>
+        <w:t xml:space="preserve"> diagram)</w:t>
       </w:r>
       <w:r>
         <w:t>:</w:t>
@@ -460,12 +553,14 @@
           <w:numId w:val="1"/>
         </w:numPr>
       </w:pPr>
+      <w:proofErr w:type="spellStart"/>
       <w:r>
         <w:rPr>
           <w:rFonts w:ascii="Courier New" w:hAnsi="Courier New"/>
         </w:rPr>
         <w:t>ObjectMirror</w:t>
       </w:r>
+      <w:proofErr w:type="spellEnd"/>
       <w:r>
         <w:t xml:space="preserve"> – root</w:t>
       </w:r>
@@ -475,27 +570,47 @@
       <w:r>
         <w:t xml:space="preserve">, equivalent of </w:t>
       </w:r>
+      <w:proofErr w:type="spellStart"/>
       <w:r>
         <w:rPr>
           <w:rFonts w:ascii="Courier New" w:hAnsi="Courier New"/>
         </w:rPr>
         <w:t>java.lang.Object</w:t>
       </w:r>
+      <w:proofErr w:type="spellEnd"/>
       <w:r>
         <w:t xml:space="preserve">, defines </w:t>
       </w:r>
+      <w:proofErr w:type="spellStart"/>
+      <w:proofErr w:type="gramStart"/>
       <w:r>
         <w:rPr>
           <w:rFonts w:ascii="Courier New" w:hAnsi="Courier New"/>
         </w:rPr>
         <w:t>getClassMirror</w:t>
       </w:r>
-      <w:r>
-        <w:rPr>
-          <w:rFonts w:ascii="Courier New" w:hAnsi="Courier New"/>
-        </w:rPr>
-        <w:t>() : ClassMirror</w:t>
-      </w:r>
+      <w:proofErr w:type="spellEnd"/>
+      <w:r>
+        <w:rPr>
+          <w:rFonts w:ascii="Courier New" w:hAnsi="Courier New"/>
+        </w:rPr>
+        <w:t>(</w:t>
+      </w:r>
+      <w:proofErr w:type="gramEnd"/>
+      <w:r>
+        <w:rPr>
+          <w:rFonts w:ascii="Courier New" w:hAnsi="Courier New"/>
+        </w:rPr>
+        <w:t xml:space="preserve">) : </w:t>
+      </w:r>
+      <w:proofErr w:type="spellStart"/>
+      <w:r>
+        <w:rPr>
+          <w:rFonts w:ascii="Courier New" w:hAnsi="Courier New"/>
+        </w:rPr>
+        <w:t>ClassMirror</w:t>
+      </w:r>
+      <w:proofErr w:type="spellEnd"/>
     </w:p>
     <w:p>
       <w:pPr>
@@ -504,14 +619,27 @@
           <w:numId w:val="1"/>
         </w:numPr>
       </w:pPr>
-      <w:r>
-        <w:rPr>
-          <w:rFonts w:ascii="Courier New" w:hAnsi="Courier New"/>
-        </w:rPr>
-        <w:t xml:space="preserve">InstanceMirror </w:t>
-      </w:r>
-      <w:r>
-        <w:t>–  represents instance</w:t>
+      <w:proofErr w:type="spellStart"/>
+      <w:r>
+        <w:rPr>
+          <w:rFonts w:ascii="Courier New" w:hAnsi="Courier New"/>
+        </w:rPr>
+        <w:t>InstanceMirror</w:t>
+      </w:r>
+      <w:proofErr w:type="spellEnd"/>
+      <w:r>
+        <w:rPr>
+          <w:rFonts w:ascii="Courier New" w:hAnsi="Courier New"/>
+        </w:rPr>
+        <w:t xml:space="preserve"> </w:t>
+      </w:r>
+      <w:proofErr w:type="gramStart"/>
+      <w:r>
+        <w:t>–  represents</w:t>
+      </w:r>
+      <w:proofErr w:type="gramEnd"/>
+      <w:r>
+        <w:t xml:space="preserve"> instance</w:t>
       </w:r>
       <w:r>
         <w:t>s</w:t>
@@ -525,12 +653,28 @@
       <w:r>
         <w:t xml:space="preserve">, defines </w:t>
       </w:r>
-      <w:r>
-        <w:rPr>
-          <w:rFonts w:ascii="Courier New" w:hAnsi="Courier New"/>
-        </w:rPr>
-        <w:t>getMemberField(String) : FieldMirror</w:t>
-      </w:r>
+      <w:proofErr w:type="spellStart"/>
+      <w:r>
+        <w:rPr>
+          <w:rFonts w:ascii="Courier New" w:hAnsi="Courier New"/>
+        </w:rPr>
+        <w:t>getMemberField</w:t>
+      </w:r>
+      <w:proofErr w:type="spellEnd"/>
+      <w:r>
+        <w:rPr>
+          <w:rFonts w:ascii="Courier New" w:hAnsi="Courier New"/>
+        </w:rPr>
+        <w:t xml:space="preserve">(String) : </w:t>
+      </w:r>
+      <w:proofErr w:type="spellStart"/>
+      <w:r>
+        <w:rPr>
+          <w:rFonts w:ascii="Courier New" w:hAnsi="Courier New"/>
+        </w:rPr>
+        <w:t>FieldMirror</w:t>
+      </w:r>
+      <w:proofErr w:type="spellEnd"/>
     </w:p>
     <w:p>
       <w:pPr>
@@ -539,15 +683,29 @@
           <w:numId w:val="1"/>
         </w:numPr>
       </w:pPr>
-      <w:r>
-        <w:rPr>
-          <w:rFonts w:ascii="Courier New" w:hAnsi="Courier New"/>
-        </w:rPr>
-        <w:t xml:space="preserve">ClassMirror </w:t>
-      </w:r>
-      <w:r>
-        <w:t xml:space="preserve">–  represents </w:t>
-      </w:r>
+      <w:proofErr w:type="spellStart"/>
+      <w:r>
+        <w:rPr>
+          <w:rFonts w:ascii="Courier New" w:hAnsi="Courier New"/>
+        </w:rPr>
+        <w:t>ClassMirror</w:t>
+      </w:r>
+      <w:proofErr w:type="spellEnd"/>
+      <w:r>
+        <w:rPr>
+          <w:rFonts w:ascii="Courier New" w:hAnsi="Courier New"/>
+        </w:rPr>
+        <w:t xml:space="preserve"> </w:t>
+      </w:r>
+      <w:proofErr w:type="gramStart"/>
+      <w:r>
+        <w:t>–  represents</w:t>
+      </w:r>
+      <w:proofErr w:type="gramEnd"/>
+      <w:r>
+        <w:t xml:space="preserve"> </w:t>
+      </w:r>
+      <w:proofErr w:type="spellStart"/>
       <w:r>
         <w:rPr>
           <w:rFonts w:ascii="Courier New" w:hAnsi="Courier New"/>
@@ -560,6 +718,7 @@
         </w:rPr>
         <w:t>Class</w:t>
       </w:r>
+      <w:proofErr w:type="spellEnd"/>
       <w:r>
         <w:t xml:space="preserve"> </w:t>
       </w:r>
@@ -577,12 +736,16 @@
           <w:numId w:val="1"/>
         </w:numPr>
       </w:pPr>
+      <w:proofErr w:type="spellStart"/>
+      <w:proofErr w:type="gramStart"/>
       <w:r>
         <w:rPr>
           <w:rFonts w:ascii="Courier New" w:hAnsi="Courier New"/>
         </w:rPr>
         <w:t>getSuperclassMirror</w:t>
       </w:r>
+      <w:proofErr w:type="spellEnd"/>
+      <w:proofErr w:type="gramEnd"/>
     </w:p>
     <w:p>
       <w:pPr>
@@ -591,12 +754,16 @@
           <w:numId w:val="1"/>
         </w:numPr>
       </w:pPr>
+      <w:proofErr w:type="spellStart"/>
+      <w:proofErr w:type="gramStart"/>
       <w:r>
         <w:rPr>
           <w:rFonts w:ascii="Courier New" w:hAnsi="Courier New"/>
         </w:rPr>
         <w:t>isInterface</w:t>
       </w:r>
+      <w:proofErr w:type="spellEnd"/>
+      <w:proofErr w:type="gramEnd"/>
     </w:p>
     <w:p>
       <w:pPr>
@@ -605,12 +772,30 @@
           <w:numId w:val="1"/>
         </w:numPr>
       </w:pPr>
-      <w:r>
-        <w:rPr>
-          <w:rFonts w:ascii="Courier New" w:hAnsi="Courier New"/>
-        </w:rPr>
-        <w:t>getStaticField(String) : FieldMirror</w:t>
-      </w:r>
+      <w:proofErr w:type="spellStart"/>
+      <w:proofErr w:type="gramStart"/>
+      <w:r>
+        <w:rPr>
+          <w:rFonts w:ascii="Courier New" w:hAnsi="Courier New"/>
+        </w:rPr>
+        <w:t>getStaticField</w:t>
+      </w:r>
+      <w:proofErr w:type="spellEnd"/>
+      <w:proofErr w:type="gramEnd"/>
+      <w:r>
+        <w:rPr>
+          <w:rFonts w:ascii="Courier New" w:hAnsi="Courier New"/>
+        </w:rPr>
+        <w:t xml:space="preserve">(String) : </w:t>
+      </w:r>
+      <w:proofErr w:type="spellStart"/>
+      <w:r>
+        <w:rPr>
+          <w:rFonts w:ascii="Courier New" w:hAnsi="Courier New"/>
+        </w:rPr>
+        <w:t>FieldMirror</w:t>
+      </w:r>
+      <w:proofErr w:type="spellEnd"/>
     </w:p>
     <w:p>
       <w:pPr>
@@ -619,11 +804,21 @@
           <w:numId w:val="1"/>
         </w:numPr>
       </w:pPr>
-      <w:r>
-        <w:rPr>
-          <w:rFonts w:ascii="Courier New" w:hAnsi="Courier New"/>
-        </w:rPr>
-        <w:t>getBytecode() : byte[]</w:t>
+      <w:proofErr w:type="spellStart"/>
+      <w:proofErr w:type="gramStart"/>
+      <w:r>
+        <w:rPr>
+          <w:rFonts w:ascii="Courier New" w:hAnsi="Courier New"/>
+        </w:rPr>
+        <w:t>getBytecode</w:t>
+      </w:r>
+      <w:proofErr w:type="spellEnd"/>
+      <w:proofErr w:type="gramEnd"/>
+      <w:r>
+        <w:rPr>
+          <w:rFonts w:ascii="Courier New" w:hAnsi="Courier New"/>
+        </w:rPr>
+        <w:t>() : byte[]</w:t>
       </w:r>
     </w:p>
     <w:p>
@@ -647,15 +842,29 @@
           <w:numId w:val="1"/>
         </w:numPr>
       </w:pPr>
-      <w:r>
-        <w:rPr>
-          <w:rFonts w:ascii="Courier New" w:hAnsi="Courier New"/>
-        </w:rPr>
-        <w:t xml:space="preserve">ClassLoaderMirror </w:t>
-      </w:r>
-      <w:r>
-        <w:t xml:space="preserve">–  represents </w:t>
-      </w:r>
+      <w:proofErr w:type="spellStart"/>
+      <w:r>
+        <w:rPr>
+          <w:rFonts w:ascii="Courier New" w:hAnsi="Courier New"/>
+        </w:rPr>
+        <w:t>ClassLoaderMirror</w:t>
+      </w:r>
+      <w:proofErr w:type="spellEnd"/>
+      <w:r>
+        <w:rPr>
+          <w:rFonts w:ascii="Courier New" w:hAnsi="Courier New"/>
+        </w:rPr>
+        <w:t xml:space="preserve"> </w:t>
+      </w:r>
+      <w:proofErr w:type="gramStart"/>
+      <w:r>
+        <w:t>–  represents</w:t>
+      </w:r>
+      <w:proofErr w:type="gramEnd"/>
+      <w:r>
+        <w:t xml:space="preserve"> </w:t>
+      </w:r>
+      <w:proofErr w:type="spellStart"/>
       <w:r>
         <w:rPr>
           <w:rFonts w:ascii="Courier New" w:hAnsi="Courier New"/>
@@ -668,15 +877,32 @@
         </w:rPr>
         <w:t>ClassLoader</w:t>
       </w:r>
+      <w:proofErr w:type="spellEnd"/>
       <w:r>
         <w:t xml:space="preserve">, defines </w:t>
       </w:r>
-      <w:r>
-        <w:rPr>
-          <w:rFonts w:ascii="Courier New" w:hAnsi="Courier New"/>
-        </w:rPr>
-        <w:t>loadClassMirror(String) : ClassMirror</w:t>
-      </w:r>
+      <w:proofErr w:type="spellStart"/>
+      <w:r>
+        <w:rPr>
+          <w:rFonts w:ascii="Courier New" w:hAnsi="Courier New"/>
+        </w:rPr>
+        <w:t>loadClassMirror</w:t>
+      </w:r>
+      <w:proofErr w:type="spellEnd"/>
+      <w:r>
+        <w:rPr>
+          <w:rFonts w:ascii="Courier New" w:hAnsi="Courier New"/>
+        </w:rPr>
+        <w:t xml:space="preserve">(String) : </w:t>
+      </w:r>
+      <w:proofErr w:type="spellStart"/>
+      <w:r>
+        <w:rPr>
+          <w:rFonts w:ascii="Courier New" w:hAnsi="Courier New"/>
+        </w:rPr>
+        <w:t>ClassMirror</w:t>
+      </w:r>
+      <w:proofErr w:type="spellEnd"/>
     </w:p>
     <w:p>
       <w:pPr>
@@ -685,15 +911,23 @@
           <w:numId w:val="1"/>
         </w:numPr>
       </w:pPr>
+      <w:proofErr w:type="spellStart"/>
       <w:r>
         <w:rPr>
           <w:rFonts w:ascii="Courier New" w:hAnsi="Courier New"/>
         </w:rPr>
         <w:t>ThreadMirror</w:t>
       </w:r>
-      <w:r>
-        <w:t xml:space="preserve">–  represents </w:t>
-      </w:r>
+      <w:proofErr w:type="spellEnd"/>
+      <w:proofErr w:type="gramStart"/>
+      <w:r>
+        <w:t>–  represents</w:t>
+      </w:r>
+      <w:proofErr w:type="gramEnd"/>
+      <w:r>
+        <w:t xml:space="preserve"> </w:t>
+      </w:r>
+      <w:proofErr w:type="spellStart"/>
       <w:r>
         <w:rPr>
           <w:rFonts w:ascii="Courier New" w:hAnsi="Courier New"/>
@@ -706,27 +940,46 @@
         </w:rPr>
         <w:t>Thread</w:t>
       </w:r>
+      <w:proofErr w:type="spellEnd"/>
       <w:r>
         <w:t xml:space="preserve">, special case that defines </w:t>
       </w:r>
-      <w:r>
-        <w:rPr>
-          <w:rFonts w:ascii="Courier New" w:hAnsi="Courier New"/>
-        </w:rPr>
-        <w:t>getStackTrace : ObjectArrayMirror</w:t>
-      </w:r>
+      <w:proofErr w:type="spellStart"/>
+      <w:r>
+        <w:rPr>
+          <w:rFonts w:ascii="Courier New" w:hAnsi="Courier New"/>
+        </w:rPr>
+        <w:t>getStackTrace</w:t>
+      </w:r>
+      <w:proofErr w:type="spellEnd"/>
+      <w:r>
+        <w:rPr>
+          <w:rFonts w:ascii="Courier New" w:hAnsi="Courier New"/>
+        </w:rPr>
+        <w:t xml:space="preserve"> : </w:t>
+      </w:r>
+      <w:proofErr w:type="spellStart"/>
+      <w:r>
+        <w:rPr>
+          <w:rFonts w:ascii="Courier New" w:hAnsi="Courier New"/>
+        </w:rPr>
+        <w:t>ObjectArrayMirror</w:t>
+      </w:r>
+      <w:proofErr w:type="spellEnd"/>
       <w:r>
         <w:t xml:space="preserve"> </w:t>
       </w:r>
       <w:r>
         <w:t xml:space="preserve">(where each element is a </w:t>
       </w:r>
+      <w:proofErr w:type="spellStart"/>
       <w:r>
         <w:rPr>
           <w:rFonts w:ascii="Courier New" w:hAnsi="Courier New"/>
         </w:rPr>
         <w:t>StackTraceElement</w:t>
       </w:r>
+      <w:proofErr w:type="spellEnd"/>
       <w:r>
         <w:t xml:space="preserve"> </w:t>
       </w:r>
@@ -741,21 +994,53 @@
           <w:numId w:val="1"/>
         </w:numPr>
       </w:pPr>
-      <w:r>
-        <w:rPr>
-          <w:rFonts w:ascii="Courier New" w:hAnsi="Courier New"/>
-        </w:rPr>
-        <w:t xml:space="preserve">ArrayMirror </w:t>
+      <w:proofErr w:type="spellStart"/>
+      <w:r>
+        <w:rPr>
+          <w:rFonts w:ascii="Courier New" w:hAnsi="Courier New"/>
+        </w:rPr>
+        <w:t>ArrayMirror</w:t>
+      </w:r>
+      <w:proofErr w:type="spellEnd"/>
+      <w:r>
+        <w:rPr>
+          <w:rFonts w:ascii="Courier New" w:hAnsi="Courier New"/>
+        </w:rPr>
+        <w:t xml:space="preserve"> </w:t>
       </w:r>
       <w:r>
         <w:t xml:space="preserve">– defines </w:t>
       </w:r>
-      <w:r>
-        <w:rPr>
-          <w:rFonts w:ascii="Courier New" w:hAnsi="Courier New"/>
-        </w:rPr>
-        <w:t>getLength() : int</w:t>
-      </w:r>
+      <w:proofErr w:type="spellStart"/>
+      <w:proofErr w:type="gramStart"/>
+      <w:r>
+        <w:rPr>
+          <w:rFonts w:ascii="Courier New" w:hAnsi="Courier New"/>
+        </w:rPr>
+        <w:t>getLength</w:t>
+      </w:r>
+      <w:proofErr w:type="spellEnd"/>
+      <w:r>
+        <w:rPr>
+          <w:rFonts w:ascii="Courier New" w:hAnsi="Courier New"/>
+        </w:rPr>
+        <w:t>(</w:t>
+      </w:r>
+      <w:proofErr w:type="gramEnd"/>
+      <w:r>
+        <w:rPr>
+          <w:rFonts w:ascii="Courier New" w:hAnsi="Courier New"/>
+        </w:rPr>
+        <w:t xml:space="preserve">) : </w:t>
+      </w:r>
+      <w:proofErr w:type="spellStart"/>
+      <w:r>
+        <w:rPr>
+          <w:rFonts w:ascii="Courier New" w:hAnsi="Courier New"/>
+        </w:rPr>
+        <w:t>int</w:t>
+      </w:r>
+      <w:proofErr w:type="spellEnd"/>
     </w:p>
     <w:p>
       <w:pPr>
@@ -764,20 +1049,58 @@
           <w:numId w:val="1"/>
         </w:numPr>
       </w:pPr>
-      <w:r>
-        <w:rPr>
-          <w:rFonts w:ascii="Courier New" w:hAnsi="Courier New"/>
-        </w:rPr>
-        <w:t xml:space="preserve">ObjectArrayMirror </w:t>
+      <w:proofErr w:type="spellStart"/>
+      <w:r>
+        <w:rPr>
+          <w:rFonts w:ascii="Courier New" w:hAnsi="Courier New"/>
+        </w:rPr>
+        <w:t>ObjectArrayMirror</w:t>
+      </w:r>
+      <w:proofErr w:type="spellEnd"/>
+      <w:r>
+        <w:rPr>
+          <w:rFonts w:ascii="Courier New" w:hAnsi="Courier New"/>
+        </w:rPr>
+        <w:t xml:space="preserve"> </w:t>
       </w:r>
       <w:r>
         <w:t xml:space="preserve">– represents any reference array, defines </w:t>
       </w:r>
-      <w:r>
-        <w:rPr>
-          <w:rFonts w:ascii="Courier New" w:hAnsi="Courier New"/>
-        </w:rPr>
-        <w:t xml:space="preserve">get(int) : ObjectMirror </w:t>
+      <w:proofErr w:type="gramStart"/>
+      <w:r>
+        <w:rPr>
+          <w:rFonts w:ascii="Courier New" w:hAnsi="Courier New"/>
+        </w:rPr>
+        <w:t>get(</w:t>
+      </w:r>
+      <w:proofErr w:type="spellStart"/>
+      <w:proofErr w:type="gramEnd"/>
+      <w:r>
+        <w:rPr>
+          <w:rFonts w:ascii="Courier New" w:hAnsi="Courier New"/>
+        </w:rPr>
+        <w:t>int</w:t>
+      </w:r>
+      <w:proofErr w:type="spellEnd"/>
+      <w:r>
+        <w:rPr>
+          <w:rFonts w:ascii="Courier New" w:hAnsi="Courier New"/>
+        </w:rPr>
+        <w:t xml:space="preserve">) : </w:t>
+      </w:r>
+      <w:proofErr w:type="spellStart"/>
+      <w:r>
+        <w:rPr>
+          <w:rFonts w:ascii="Courier New" w:hAnsi="Courier New"/>
+        </w:rPr>
+        <w:t>ObjectMirror</w:t>
+      </w:r>
+      <w:proofErr w:type="spellEnd"/>
+      <w:r>
+        <w:rPr>
+          <w:rFonts w:ascii="Courier New" w:hAnsi="Courier New"/>
+        </w:rPr>
+        <w:t xml:space="preserve"> </w:t>
       </w:r>
       <w:r>
         <w:t xml:space="preserve">and </w:t>
@@ -786,7 +1109,35 @@
         <w:rPr>
           <w:rFonts w:ascii="Courier New" w:hAnsi="Courier New"/>
         </w:rPr>
-        <w:t>set(int, ObjectMirror)</w:t>
+        <w:t>set(</w:t>
+      </w:r>
+      <w:proofErr w:type="spellStart"/>
+      <w:r>
+        <w:rPr>
+          <w:rFonts w:ascii="Courier New" w:hAnsi="Courier New"/>
+        </w:rPr>
+        <w:t>int</w:t>
+      </w:r>
+      <w:proofErr w:type="spellEnd"/>
+      <w:r>
+        <w:rPr>
+          <w:rFonts w:ascii="Courier New" w:hAnsi="Courier New"/>
+        </w:rPr>
+        <w:t xml:space="preserve">, </w:t>
+      </w:r>
+      <w:proofErr w:type="spellStart"/>
+      <w:r>
+        <w:rPr>
+          <w:rFonts w:ascii="Courier New" w:hAnsi="Courier New"/>
+        </w:rPr>
+        <w:t>ObjectMirror</w:t>
+      </w:r>
+      <w:proofErr w:type="spellEnd"/>
+      <w:r>
+        <w:rPr>
+          <w:rFonts w:ascii="Courier New" w:hAnsi="Courier New"/>
+        </w:rPr>
+        <w:t>)</w:t>
       </w:r>
     </w:p>
     <w:p>
@@ -796,20 +1147,36 @@
           <w:numId w:val="1"/>
         </w:numPr>
       </w:pPr>
-      <w:r>
-        <w:rPr>
-          <w:rFonts w:ascii="Courier New" w:hAnsi="Courier New"/>
-        </w:rPr>
-        <w:t xml:space="preserve">ByteArrayMirror – </w:t>
+      <w:proofErr w:type="spellStart"/>
+      <w:r>
+        <w:rPr>
+          <w:rFonts w:ascii="Courier New" w:hAnsi="Courier New"/>
+        </w:rPr>
+        <w:t>ByteArrayMirror</w:t>
+      </w:r>
+      <w:proofErr w:type="spellEnd"/>
+      <w:r>
+        <w:rPr>
+          <w:rFonts w:ascii="Courier New" w:hAnsi="Courier New"/>
+        </w:rPr>
+        <w:t xml:space="preserve"> – </w:t>
       </w:r>
       <w:r>
         <w:t xml:space="preserve">represents </w:t>
       </w:r>
-      <w:r>
-        <w:rPr>
-          <w:rFonts w:ascii="Courier New" w:hAnsi="Courier New"/>
-        </w:rPr>
-        <w:t>byte[]</w:t>
+      <w:proofErr w:type="gramStart"/>
+      <w:r>
+        <w:rPr>
+          <w:rFonts w:ascii="Courier New" w:hAnsi="Courier New"/>
+        </w:rPr>
+        <w:t>byte[</w:t>
+      </w:r>
+      <w:proofErr w:type="gramEnd"/>
+      <w:r>
+        <w:rPr>
+          <w:rFonts w:ascii="Courier New" w:hAnsi="Courier New"/>
+        </w:rPr>
+        <w:t>]</w:t>
       </w:r>
       <w:r>
         <w:t xml:space="preserve">, defines </w:t>
@@ -818,7 +1185,21 @@
         <w:rPr>
           <w:rFonts w:ascii="Courier New" w:hAnsi="Courier New"/>
         </w:rPr>
-        <w:t xml:space="preserve">get(int) : byte </w:t>
+        <w:t>get(</w:t>
+      </w:r>
+      <w:proofErr w:type="spellStart"/>
+      <w:r>
+        <w:rPr>
+          <w:rFonts w:ascii="Courier New" w:hAnsi="Courier New"/>
+        </w:rPr>
+        <w:t>int</w:t>
+      </w:r>
+      <w:proofErr w:type="spellEnd"/>
+      <w:r>
+        <w:rPr>
+          <w:rFonts w:ascii="Courier New" w:hAnsi="Courier New"/>
+        </w:rPr>
+        <w:t xml:space="preserve">) : byte </w:t>
       </w:r>
       <w:r>
         <w:t xml:space="preserve">and </w:t>
@@ -827,7 +1208,21 @@
         <w:rPr>
           <w:rFonts w:ascii="Courier New" w:hAnsi="Courier New"/>
         </w:rPr>
-        <w:t>set(int, byte)</w:t>
+        <w:t>set(</w:t>
+      </w:r>
+      <w:proofErr w:type="spellStart"/>
+      <w:r>
+        <w:rPr>
+          <w:rFonts w:ascii="Courier New" w:hAnsi="Courier New"/>
+        </w:rPr>
+        <w:t>int</w:t>
+      </w:r>
+      <w:proofErr w:type="spellEnd"/>
+      <w:r>
+        <w:rPr>
+          <w:rFonts w:ascii="Courier New" w:hAnsi="Courier New"/>
+        </w:rPr>
+        <w:t>, byte)</w:t>
       </w:r>
     </w:p>
     <w:p>
@@ -838,18 +1233,34 @@
         </w:numPr>
       </w:pPr>
       <w:r>
-        <w:t xml:space="preserve">(similar </w:t>
-      </w:r>
-      <w:r>
-        <w:rPr>
-          <w:rFonts w:ascii="Courier New" w:hAnsi="Courier New"/>
-        </w:rPr>
-        <w:t>***ArrayMirror</w:t>
-      </w:r>
+        <w:t>(</w:t>
+      </w:r>
+      <w:proofErr w:type="gramStart"/>
+      <w:r>
+        <w:t>similar</w:t>
+      </w:r>
+      <w:proofErr w:type="gramEnd"/>
       <w:r>
         <w:t xml:space="preserve"> </w:t>
       </w:r>
       <w:r>
+        <w:rPr>
+          <w:rFonts w:ascii="Courier New" w:hAnsi="Courier New"/>
+        </w:rPr>
+        <w:t>***</w:t>
+      </w:r>
+      <w:proofErr w:type="spellStart"/>
+      <w:r>
+        <w:rPr>
+          <w:rFonts w:ascii="Courier New" w:hAnsi="Courier New"/>
+        </w:rPr>
+        <w:t>ArrayMirror</w:t>
+      </w:r>
+      <w:proofErr w:type="spellEnd"/>
+      <w:r>
+        <w:t xml:space="preserve"> </w:t>
+      </w:r>
+      <w:r>
         <w:t>interfaces for the other seven primitive types)</w:t>
       </w:r>
     </w:p>
@@ -860,21 +1271,31 @@
           <w:numId w:val="1"/>
         </w:numPr>
       </w:pPr>
-      <w:r>
-        <w:rPr>
-          <w:rFonts w:ascii="Courier New" w:hAnsi="Courier New"/>
-        </w:rPr>
-        <w:t xml:space="preserve">FieldMirror </w:t>
+      <w:proofErr w:type="spellStart"/>
+      <w:r>
+        <w:rPr>
+          <w:rFonts w:ascii="Courier New" w:hAnsi="Courier New"/>
+        </w:rPr>
+        <w:t>FieldMirror</w:t>
+      </w:r>
+      <w:proofErr w:type="spellEnd"/>
+      <w:r>
+        <w:rPr>
+          <w:rFonts w:ascii="Courier New" w:hAnsi="Courier New"/>
+        </w:rPr>
+        <w:t xml:space="preserve"> </w:t>
       </w:r>
       <w:r>
         <w:t xml:space="preserve">– analogous to </w:t>
       </w:r>
+      <w:proofErr w:type="spellStart"/>
       <w:r>
         <w:rPr>
           <w:rFonts w:ascii="Courier New" w:hAnsi="Courier New"/>
         </w:rPr>
         <w:t>java.lang.reflect.Field</w:t>
       </w:r>
+      <w:proofErr w:type="spellEnd"/>
       <w:r>
         <w:t xml:space="preserve">, defines </w:t>
       </w:r>
@@ -886,12 +1307,28 @@
           <w:numId w:val="1"/>
         </w:numPr>
       </w:pPr>
-      <w:r>
-        <w:rPr>
-          <w:rFonts w:ascii="Courier New" w:hAnsi="Courier New"/>
-        </w:rPr>
-        <w:t>get() : ObjectMirror</w:t>
-      </w:r>
+      <w:proofErr w:type="gramStart"/>
+      <w:r>
+        <w:rPr>
+          <w:rFonts w:ascii="Courier New" w:hAnsi="Courier New"/>
+        </w:rPr>
+        <w:t>get</w:t>
+      </w:r>
+      <w:proofErr w:type="gramEnd"/>
+      <w:r>
+        <w:rPr>
+          <w:rFonts w:ascii="Courier New" w:hAnsi="Courier New"/>
+        </w:rPr>
+        <w:t xml:space="preserve">() : </w:t>
+      </w:r>
+      <w:proofErr w:type="spellStart"/>
+      <w:r>
+        <w:rPr>
+          <w:rFonts w:ascii="Courier New" w:hAnsi="Courier New"/>
+        </w:rPr>
+        <w:t>ObjectMirror</w:t>
+      </w:r>
+      <w:proofErr w:type="spellEnd"/>
     </w:p>
     <w:p>
       <w:pPr>
@@ -900,11 +1337,21 @@
           <w:numId w:val="1"/>
         </w:numPr>
       </w:pPr>
-      <w:r>
-        <w:rPr>
-          <w:rFonts w:ascii="Courier New" w:hAnsi="Courier New"/>
-        </w:rPr>
-        <w:t>getByte() : byte</w:t>
+      <w:proofErr w:type="spellStart"/>
+      <w:proofErr w:type="gramStart"/>
+      <w:r>
+        <w:rPr>
+          <w:rFonts w:ascii="Courier New" w:hAnsi="Courier New"/>
+        </w:rPr>
+        <w:t>getByte</w:t>
+      </w:r>
+      <w:proofErr w:type="spellEnd"/>
+      <w:proofErr w:type="gramEnd"/>
+      <w:r>
+        <w:rPr>
+          <w:rFonts w:ascii="Courier New" w:hAnsi="Courier New"/>
+        </w:rPr>
+        <w:t>() : byte</w:t>
       </w:r>
     </w:p>
     <w:p>
@@ -914,12 +1361,30 @@
           <w:numId w:val="1"/>
         </w:numPr>
       </w:pPr>
-      <w:r>
-        <w:rPr>
-          <w:rFonts w:ascii="Courier New" w:hAnsi="Courier New"/>
-        </w:rPr>
-        <w:t>getInt() : int</w:t>
-      </w:r>
+      <w:proofErr w:type="spellStart"/>
+      <w:proofErr w:type="gramStart"/>
+      <w:r>
+        <w:rPr>
+          <w:rFonts w:ascii="Courier New" w:hAnsi="Courier New"/>
+        </w:rPr>
+        <w:t>getInt</w:t>
+      </w:r>
+      <w:proofErr w:type="spellEnd"/>
+      <w:proofErr w:type="gramEnd"/>
+      <w:r>
+        <w:rPr>
+          <w:rFonts w:ascii="Courier New" w:hAnsi="Courier New"/>
+        </w:rPr>
+        <w:t xml:space="preserve">() : </w:t>
+      </w:r>
+      <w:proofErr w:type="spellStart"/>
+      <w:r>
+        <w:rPr>
+          <w:rFonts w:ascii="Courier New" w:hAnsi="Courier New"/>
+        </w:rPr>
+        <w:t>int</w:t>
+      </w:r>
+      <w:proofErr w:type="spellEnd"/>
     </w:p>
     <w:p>
       <w:pPr>
@@ -942,11 +1407,33 @@
           <w:numId w:val="1"/>
         </w:numPr>
       </w:pPr>
-      <w:r>
-        <w:rPr>
-          <w:rFonts w:ascii="Courier New" w:hAnsi="Courier New"/>
-        </w:rPr>
-        <w:t>set(ObjectMirror)</w:t>
+      <w:proofErr w:type="gramStart"/>
+      <w:r>
+        <w:rPr>
+          <w:rFonts w:ascii="Courier New" w:hAnsi="Courier New"/>
+        </w:rPr>
+        <w:t>set</w:t>
+      </w:r>
+      <w:proofErr w:type="gramEnd"/>
+      <w:r>
+        <w:rPr>
+          <w:rFonts w:ascii="Courier New" w:hAnsi="Courier New"/>
+        </w:rPr>
+        <w:t>(</w:t>
+      </w:r>
+      <w:proofErr w:type="spellStart"/>
+      <w:r>
+        <w:rPr>
+          <w:rFonts w:ascii="Courier New" w:hAnsi="Courier New"/>
+        </w:rPr>
+        <w:t>ObjectMirror</w:t>
+      </w:r>
+      <w:proofErr w:type="spellEnd"/>
+      <w:r>
+        <w:rPr>
+          <w:rFonts w:ascii="Courier New" w:hAnsi="Courier New"/>
+        </w:rPr>
+        <w:t>)</w:t>
       </w:r>
     </w:p>
     <w:p>
@@ -956,11 +1443,21 @@
           <w:numId w:val="1"/>
         </w:numPr>
       </w:pPr>
-      <w:r>
-        <w:rPr>
-          <w:rFonts w:ascii="Courier New" w:hAnsi="Courier New"/>
-        </w:rPr>
-        <w:t>setByte(byte)</w:t>
+      <w:proofErr w:type="spellStart"/>
+      <w:proofErr w:type="gramStart"/>
+      <w:r>
+        <w:rPr>
+          <w:rFonts w:ascii="Courier New" w:hAnsi="Courier New"/>
+        </w:rPr>
+        <w:t>setByte</w:t>
+      </w:r>
+      <w:proofErr w:type="spellEnd"/>
+      <w:proofErr w:type="gramEnd"/>
+      <w:r>
+        <w:rPr>
+          <w:rFonts w:ascii="Courier New" w:hAnsi="Courier New"/>
+        </w:rPr>
+        <w:t>(byte)</w:t>
       </w:r>
     </w:p>
     <w:p>
@@ -970,11 +1467,35 @@
           <w:numId w:val="1"/>
         </w:numPr>
       </w:pPr>
-      <w:r>
-        <w:rPr>
-          <w:rFonts w:ascii="Courier New" w:hAnsi="Courier New"/>
-        </w:rPr>
-        <w:t>setInt(int)</w:t>
+      <w:proofErr w:type="spellStart"/>
+      <w:proofErr w:type="gramStart"/>
+      <w:r>
+        <w:rPr>
+          <w:rFonts w:ascii="Courier New" w:hAnsi="Courier New"/>
+        </w:rPr>
+        <w:t>setInt</w:t>
+      </w:r>
+      <w:proofErr w:type="spellEnd"/>
+      <w:proofErr w:type="gramEnd"/>
+      <w:r>
+        <w:rPr>
+          <w:rFonts w:ascii="Courier New" w:hAnsi="Courier New"/>
+        </w:rPr>
+        <w:t>(</w:t>
+      </w:r>
+      <w:proofErr w:type="spellStart"/>
+      <w:r>
+        <w:rPr>
+          <w:rFonts w:ascii="Courier New" w:hAnsi="Courier New"/>
+        </w:rPr>
+        <w:t>int</w:t>
+      </w:r>
+      <w:proofErr w:type="spellEnd"/>
+      <w:r>
+        <w:rPr>
+          <w:rFonts w:ascii="Courier New" w:hAnsi="Courier New"/>
+        </w:rPr>
+        <w:t>)</w:t>
       </w:r>
     </w:p>
     <w:p>
@@ -1009,11 +1530,21 @@
           <w:numId w:val="1"/>
         </w:numPr>
       </w:pPr>
-      <w:r>
-        <w:rPr>
-          <w:rFonts w:ascii="Courier New" w:hAnsi="Courier New"/>
-        </w:rPr>
-        <w:t xml:space="preserve">edu.ubc.mirrors.native </w:t>
+      <w:proofErr w:type="spellStart"/>
+      <w:proofErr w:type="gramStart"/>
+      <w:r>
+        <w:rPr>
+          <w:rFonts w:ascii="Courier New" w:hAnsi="Courier New"/>
+        </w:rPr>
+        <w:t>edu.ubc.mirrors.native</w:t>
+      </w:r>
+      <w:proofErr w:type="spellEnd"/>
+      <w:proofErr w:type="gramEnd"/>
+      <w:r>
+        <w:rPr>
+          <w:rFonts w:ascii="Courier New" w:hAnsi="Courier New"/>
+        </w:rPr>
+        <w:t xml:space="preserve"> </w:t>
       </w:r>
       <w:r>
         <w:t>package</w:t>
@@ -1048,11 +1579,21 @@
           <w:numId w:val="1"/>
         </w:numPr>
       </w:pPr>
-      <w:r>
-        <w:rPr>
-          <w:rFonts w:ascii="Courier New" w:hAnsi="Courier New"/>
-        </w:rPr>
-        <w:t xml:space="preserve">edu.ubc.mirrors.simple </w:t>
+      <w:proofErr w:type="spellStart"/>
+      <w:proofErr w:type="gramStart"/>
+      <w:r>
+        <w:rPr>
+          <w:rFonts w:ascii="Courier New" w:hAnsi="Courier New"/>
+        </w:rPr>
+        <w:t>edu.ubc.mirrors.simple</w:t>
+      </w:r>
+      <w:proofErr w:type="spellEnd"/>
+      <w:proofErr w:type="gramEnd"/>
+      <w:r>
+        <w:rPr>
+          <w:rFonts w:ascii="Courier New" w:hAnsi="Courier New"/>
+        </w:rPr>
+        <w:t xml:space="preserve"> </w:t>
       </w:r>
       <w:r>
         <w:t>package</w:t>
@@ -1065,20 +1606,36 @@
           <w:numId w:val="1"/>
         </w:numPr>
       </w:pPr>
-      <w:r>
-        <w:rPr>
-          <w:rFonts w:ascii="Courier New" w:hAnsi="Courier New"/>
-        </w:rPr>
-        <w:t xml:space="preserve">FieldMapMirror – </w:t>
+      <w:proofErr w:type="spellStart"/>
+      <w:r>
+        <w:rPr>
+          <w:rFonts w:ascii="Courier New" w:hAnsi="Courier New"/>
+        </w:rPr>
+        <w:t>FieldMapMirror</w:t>
+      </w:r>
+      <w:proofErr w:type="spellEnd"/>
+      <w:r>
+        <w:rPr>
+          <w:rFonts w:ascii="Courier New" w:hAnsi="Courier New"/>
+        </w:rPr>
+        <w:t xml:space="preserve"> – </w:t>
       </w:r>
       <w:r>
         <w:t xml:space="preserve">implements </w:t>
       </w:r>
-      <w:r>
-        <w:rPr>
-          <w:rFonts w:ascii="Courier New" w:hAnsi="Courier New"/>
-        </w:rPr>
-        <w:t xml:space="preserve">InstanceMirror </w:t>
+      <w:proofErr w:type="spellStart"/>
+      <w:r>
+        <w:rPr>
+          <w:rFonts w:ascii="Courier New" w:hAnsi="Courier New"/>
+        </w:rPr>
+        <w:t>InstanceMirror</w:t>
+      </w:r>
+      <w:proofErr w:type="spellEnd"/>
+      <w:r>
+        <w:rPr>
+          <w:rFonts w:ascii="Courier New" w:hAnsi="Courier New"/>
+        </w:rPr>
+        <w:t xml:space="preserve"> </w:t>
       </w:r>
       <w:r>
         <w:t>backed by a map from field names to values</w:t>
@@ -1091,21 +1648,31 @@
           <w:numId w:val="1"/>
         </w:numPr>
       </w:pPr>
-      <w:r>
-        <w:rPr>
-          <w:rFonts w:ascii="Courier New" w:hAnsi="Courier New"/>
-        </w:rPr>
-        <w:t xml:space="preserve">DirectArrayMirror – </w:t>
+      <w:proofErr w:type="spellStart"/>
+      <w:r>
+        <w:rPr>
+          <w:rFonts w:ascii="Courier New" w:hAnsi="Courier New"/>
+        </w:rPr>
+        <w:t>DirectArrayMirror</w:t>
+      </w:r>
+      <w:proofErr w:type="spellEnd"/>
+      <w:r>
+        <w:rPr>
+          <w:rFonts w:ascii="Courier New" w:hAnsi="Courier New"/>
+        </w:rPr>
+        <w:t xml:space="preserve"> – </w:t>
       </w:r>
       <w:r>
         <w:t xml:space="preserve">implements all </w:t>
       </w:r>
+      <w:proofErr w:type="spellStart"/>
       <w:r>
         <w:rPr>
           <w:rFonts w:ascii="Courier New" w:hAnsi="Courier New"/>
         </w:rPr>
         <w:t>ArrayMirror</w:t>
       </w:r>
+      <w:proofErr w:type="spellEnd"/>
       <w:r>
         <w:t xml:space="preserve"> subclasses (by boxing values) backed by a </w:t>
       </w:r>
@@ -1152,7 +1719,15 @@
         </w:numPr>
       </w:pPr>
       <w:r>
-        <w:t>To allow mirror-based objects, class files are transformed to add a layer of indirection so that every place the bytecode operates on an object reference, a mirror instance is used instead</w:t>
+        <w:t xml:space="preserve">To allow mirror-based objects, class files are transformed to add a layer of indirection so that every place the </w:t>
+      </w:r>
+      <w:proofErr w:type="spellStart"/>
+      <w:r>
+        <w:t>bytecode</w:t>
+      </w:r>
+      <w:proofErr w:type="spellEnd"/>
+      <w:r>
+        <w:t xml:space="preserve"> operates on an object reference, a mirror instance is used instead</w:t>
       </w:r>
     </w:p>
     <w:p>
@@ -1173,8 +1748,13 @@
           <w:numId w:val="1"/>
         </w:numPr>
       </w:pPr>
-      <w:r>
-        <w:t xml:space="preserve">Opcodes that read and write member fields are </w:t>
+      <w:proofErr w:type="spellStart"/>
+      <w:r>
+        <w:t>Opcodes</w:t>
+      </w:r>
+      <w:proofErr w:type="spellEnd"/>
+      <w:r>
+        <w:t xml:space="preserve"> that read and write member fields are </w:t>
       </w:r>
       <w:r>
         <w:t>replaced</w:t>
@@ -1185,6 +1765,7 @@
       <w:r>
         <w:t xml:space="preserve">methods on </w:t>
       </w:r>
+      <w:proofErr w:type="spellStart"/>
       <w:r>
         <w:rPr>
           <w:rFonts w:ascii="Courier New" w:hAnsi="Courier New"/>
@@ -1195,7 +1776,28 @@
         <w:rPr>
           <w:rFonts w:ascii="Courier New" w:hAnsi="Courier New"/>
         </w:rPr>
-        <w:t>#getMemberField(name)</w:t>
+        <w:t>#</w:t>
+      </w:r>
+      <w:proofErr w:type="gramStart"/>
+      <w:r>
+        <w:rPr>
+          <w:rFonts w:ascii="Courier New" w:hAnsi="Courier New"/>
+        </w:rPr>
+        <w:t>getMemberField</w:t>
+      </w:r>
+      <w:proofErr w:type="spellEnd"/>
+      <w:r>
+        <w:rPr>
+          <w:rFonts w:ascii="Courier New" w:hAnsi="Courier New"/>
+        </w:rPr>
+        <w:t>(</w:t>
+      </w:r>
+      <w:proofErr w:type="gramEnd"/>
+      <w:r>
+        <w:rPr>
+          <w:rFonts w:ascii="Courier New" w:hAnsi="Courier New"/>
+        </w:rPr>
+        <w:t>name)</w:t>
       </w:r>
       <w:r>
         <w:t xml:space="preserve"> </w:t>
@@ -1211,14 +1813,41 @@
           <w:numId w:val="1"/>
         </w:numPr>
       </w:pPr>
-      <w:r>
-        <w:t xml:space="preserve">Opcodes that read and write static fields are replaced by calls to </w:t>
-      </w:r>
-      <w:r>
-        <w:rPr>
-          <w:rFonts w:ascii="Courier New" w:hAnsi="Courier New"/>
-        </w:rPr>
-        <w:t>ClassMirror#getStaticField(name)</w:t>
+      <w:proofErr w:type="spellStart"/>
+      <w:r>
+        <w:t>Opcodes</w:t>
+      </w:r>
+      <w:proofErr w:type="spellEnd"/>
+      <w:r>
+        <w:t xml:space="preserve"> that read and write static fields are replaced by calls to </w:t>
+      </w:r>
+      <w:proofErr w:type="spellStart"/>
+      <w:r>
+        <w:rPr>
+          <w:rFonts w:ascii="Courier New" w:hAnsi="Courier New"/>
+        </w:rPr>
+        <w:t>ClassMirror#</w:t>
+      </w:r>
+      <w:proofErr w:type="gramStart"/>
+      <w:r>
+        <w:rPr>
+          <w:rFonts w:ascii="Courier New" w:hAnsi="Courier New"/>
+        </w:rPr>
+        <w:t>getStaticField</w:t>
+      </w:r>
+      <w:proofErr w:type="spellEnd"/>
+      <w:r>
+        <w:rPr>
+          <w:rFonts w:ascii="Courier New" w:hAnsi="Courier New"/>
+        </w:rPr>
+        <w:t>(</w:t>
+      </w:r>
+      <w:proofErr w:type="gramEnd"/>
+      <w:r>
+        <w:rPr>
+          <w:rFonts w:ascii="Courier New" w:hAnsi="Courier New"/>
+        </w:rPr>
+        <w:t>name)</w:t>
       </w:r>
       <w:r>
         <w:t xml:space="preserve"> </w:t>
@@ -1237,12 +1866,14 @@
       <w:r>
         <w:t xml:space="preserve">The class mirror instance is obtained from the context’s </w:t>
       </w:r>
+      <w:proofErr w:type="spellStart"/>
       <w:r>
         <w:rPr>
           <w:rFonts w:ascii="Courier New" w:hAnsi="Courier New"/>
         </w:rPr>
         <w:t>MirageClassLoader</w:t>
       </w:r>
+      <w:proofErr w:type="spellEnd"/>
       <w:r>
         <w:t xml:space="preserve"> (see below)</w:t>
       </w:r>
@@ -1254,17 +1885,30 @@
           <w:numId w:val="1"/>
         </w:numPr>
       </w:pPr>
-      <w:r>
-        <w:t>Opcodes that read and write</w:t>
+      <w:proofErr w:type="spellStart"/>
+      <w:r>
+        <w:t>Opcodes</w:t>
+      </w:r>
+      <w:proofErr w:type="spellEnd"/>
+      <w:r>
+        <w:t xml:space="preserve"> that read and write</w:t>
       </w:r>
       <w:r>
         <w:t xml:space="preserve"> array elements are replaced by calls to </w:t>
       </w:r>
-      <w:r>
-        <w:rPr>
-          <w:rFonts w:ascii="Courier New" w:hAnsi="Courier New"/>
-        </w:rPr>
-        <w:t xml:space="preserve">ArrayMirror </w:t>
+      <w:proofErr w:type="spellStart"/>
+      <w:r>
+        <w:rPr>
+          <w:rFonts w:ascii="Courier New" w:hAnsi="Courier New"/>
+        </w:rPr>
+        <w:t>ArrayMirror</w:t>
+      </w:r>
+      <w:proofErr w:type="spellEnd"/>
+      <w:r>
+        <w:rPr>
+          <w:rFonts w:ascii="Courier New" w:hAnsi="Courier New"/>
+        </w:rPr>
+        <w:t xml:space="preserve"> </w:t>
       </w:r>
       <w:r>
         <w:t>subclass methods</w:t>
@@ -1278,7 +1922,15 @@
         </w:numPr>
       </w:pPr>
       <w:r>
-        <w:t>Tricky point: AALOAD/STORE are actually polymorphic on the element type of the target array, but bytecode doesn’t specify this statically</w:t>
+        <w:t xml:space="preserve">Tricky point: AALOAD/STORE are actually polymorphic on the element type of the target array, but </w:t>
+      </w:r>
+      <w:proofErr w:type="spellStart"/>
+      <w:r>
+        <w:t>bytecode</w:t>
+      </w:r>
+      <w:proofErr w:type="spellEnd"/>
+      <w:r>
+        <w:t xml:space="preserve"> doesn’t specify this statically</w:t>
       </w:r>
     </w:p>
     <w:p>
@@ -1289,7 +1941,23 @@
         </w:numPr>
       </w:pPr>
       <w:r>
-        <w:t>If bytecode version is &gt;= 1.6, can use the newer FRAME opcode information</w:t>
+        <w:t xml:space="preserve">If </w:t>
+      </w:r>
+      <w:proofErr w:type="spellStart"/>
+      <w:r>
+        <w:t>bytecode</w:t>
+      </w:r>
+      <w:proofErr w:type="spellEnd"/>
+      <w:r>
+        <w:t xml:space="preserve"> version is &gt;= 1.6, can use the newer FRAME </w:t>
+      </w:r>
+      <w:proofErr w:type="spellStart"/>
+      <w:r>
+        <w:t>opcode</w:t>
+      </w:r>
+      <w:proofErr w:type="spellEnd"/>
+      <w:r>
+        <w:t xml:space="preserve"> information</w:t>
       </w:r>
     </w:p>
     <w:p>
@@ -1300,7 +1968,15 @@
         </w:numPr>
       </w:pPr>
       <w:r>
-        <w:t>Otherwise, perform dataflow analysis similar to bytecode verification algorithm to determine this statically</w:t>
+        <w:t xml:space="preserve">Otherwise, perform dataflow analysis similar to </w:t>
+      </w:r>
+      <w:proofErr w:type="spellStart"/>
+      <w:r>
+        <w:t>bytecode</w:t>
+      </w:r>
+      <w:proofErr w:type="spellEnd"/>
+      <w:r>
+        <w:t xml:space="preserve"> verification algorithm to determine this statically</w:t>
       </w:r>
     </w:p>
     <w:p>
@@ -1321,14 +1997,27 @@
           <w:numId w:val="1"/>
         </w:numPr>
       </w:pPr>
-      <w:r>
-        <w:t xml:space="preserve">Opcodes that create new instances (NEW, NEWARRAY, etc) are replaced with calls to instantiate an implementation from the </w:t>
-      </w:r>
-      <w:r>
-        <w:rPr>
-          <w:rFonts w:ascii="Courier New" w:hAnsi="Courier New"/>
-        </w:rPr>
-        <w:t xml:space="preserve">edu.ubc.mirrors.simple </w:t>
+      <w:proofErr w:type="spellStart"/>
+      <w:r>
+        <w:t>Opcodes</w:t>
+      </w:r>
+      <w:proofErr w:type="spellEnd"/>
+      <w:r>
+        <w:t xml:space="preserve"> that create new instances (NEW, NEWARRAY, etc) are replaced with calls to instantiate an implementation from the </w:t>
+      </w:r>
+      <w:proofErr w:type="spellStart"/>
+      <w:r>
+        <w:rPr>
+          <w:rFonts w:ascii="Courier New" w:hAnsi="Courier New"/>
+        </w:rPr>
+        <w:t>edu.ubc.mirrors.simple</w:t>
+      </w:r>
+      <w:proofErr w:type="spellEnd"/>
+      <w:r>
+        <w:rPr>
+          <w:rFonts w:ascii="Courier New" w:hAnsi="Courier New"/>
+        </w:rPr>
+        <w:t xml:space="preserve"> </w:t>
       </w:r>
       <w:r>
         <w:t>package</w:t>
@@ -1363,8 +2052,13 @@
           <w:numId w:val="1"/>
         </w:numPr>
       </w:pPr>
-      <w:r>
-        <w:t>e.g. at a minimum, objects will be either native object</w:t>
+      <w:proofErr w:type="gramStart"/>
+      <w:r>
+        <w:t>e</w:t>
+      </w:r>
+      <w:proofErr w:type="gramEnd"/>
+      <w:r>
+        <w:t>.g. at a minimum, objects will be either native object</w:t>
       </w:r>
       <w:r>
         <w:t>s</w:t>
@@ -1429,8 +2123,13 @@
         </w:numPr>
       </w:pPr>
       <w:r>
-        <w:t>Method invocation operates as in the original bytecode</w:t>
-      </w:r>
+        <w:t xml:space="preserve">Method invocation operates as in the original </w:t>
+      </w:r>
+      <w:proofErr w:type="spellStart"/>
+      <w:r>
+        <w:t>bytecode</w:t>
+      </w:r>
+      <w:proofErr w:type="spellEnd"/>
       <w:r>
         <w:t>, method bodies are transformed as above</w:t>
       </w:r>
@@ -1442,8 +2141,13 @@
           <w:numId w:val="1"/>
         </w:numPr>
       </w:pPr>
-      <w:r>
-        <w:t>Subtyping relation is preserved in all cases</w:t>
+      <w:proofErr w:type="spellStart"/>
+      <w:r>
+        <w:t>Subtyping</w:t>
+      </w:r>
+      <w:proofErr w:type="spellEnd"/>
+      <w:r>
+        <w:t xml:space="preserve"> relation is preserved in all cases</w:t>
       </w:r>
     </w:p>
     <w:p>
@@ -1496,7 +2200,15 @@
         </w:numPr>
       </w:pPr>
       <w:r>
-        <w:t>For simplicity and consistency, “mirage.” is prepended to the package of mirage classes</w:t>
+        <w:t xml:space="preserve">For simplicity and consistency, “mirage.” is </w:t>
+      </w:r>
+      <w:proofErr w:type="spellStart"/>
+      <w:r>
+        <w:t>prepended</w:t>
+      </w:r>
+      <w:proofErr w:type="spellEnd"/>
+      <w:r>
+        <w:t xml:space="preserve"> to the package of mirage classes</w:t>
       </w:r>
     </w:p>
     <w:p>
@@ -1518,7 +2230,20 @@
         </w:numPr>
       </w:pPr>
       <w:r>
-        <w:t>Reflective calls such as Class.getName() are also rewritten to operate on the mirror API and hence not expose the raw, renamed classes</w:t>
+        <w:t xml:space="preserve">Reflective calls such as </w:t>
+      </w:r>
+      <w:proofErr w:type="spellStart"/>
+      <w:proofErr w:type="gramStart"/>
+      <w:r>
+        <w:t>Class.getName</w:t>
+      </w:r>
+      <w:proofErr w:type="spellEnd"/>
+      <w:r>
+        <w:t>(</w:t>
+      </w:r>
+      <w:proofErr w:type="gramEnd"/>
+      <w:r>
+        <w:t>) are also rewritten to operate on the mirror API and hence not expose the raw, renamed classes</w:t>
       </w:r>
     </w:p>
     <w:p>
@@ -1561,17 +2286,37 @@
           <w:numId w:val="1"/>
         </w:numPr>
       </w:pPr>
+      <w:proofErr w:type="spellStart"/>
+      <w:proofErr w:type="gramStart"/>
       <w:r>
         <w:rPr>
           <w:rFonts w:ascii="Courier New" w:hAnsi="Courier New"/>
         </w:rPr>
         <w:t>java.lang.Object</w:t>
       </w:r>
+      <w:proofErr w:type="spellEnd"/>
+      <w:proofErr w:type="gramEnd"/>
       <w:r>
         <w:t xml:space="preserve"> is both </w:t>
       </w:r>
       <w:r>
-        <w:t>the base class of all classes and also the top of the subtyping lattice and hence a supertype of interfaces</w:t>
+        <w:t xml:space="preserve">the base class of all classes and also the top of the </w:t>
+      </w:r>
+      <w:proofErr w:type="spellStart"/>
+      <w:r>
+        <w:t>subtyping</w:t>
+      </w:r>
+      <w:proofErr w:type="spellEnd"/>
+      <w:r>
+        <w:t xml:space="preserve"> lattice and hence a </w:t>
+      </w:r>
+      <w:proofErr w:type="spellStart"/>
+      <w:r>
+        <w:t>supertype</w:t>
+      </w:r>
+      <w:proofErr w:type="spellEnd"/>
+      <w:r>
+        <w:t xml:space="preserve"> of interfaces</w:t>
       </w:r>
       <w:r>
         <w:t xml:space="preserve"> as well</w:t>
@@ -1611,12 +2356,14 @@
       <w:r>
         <w:t xml:space="preserve"> interface, which all mirage classes and interfaces implement/extend, and which has a single </w:t>
       </w:r>
+      <w:proofErr w:type="spellStart"/>
       <w:r>
         <w:rPr>
           <w:rFonts w:ascii="Courier New" w:hAnsi="Courier New"/>
         </w:rPr>
         <w:t>getMirror</w:t>
       </w:r>
+      <w:proofErr w:type="spellEnd"/>
       <w:r>
         <w:t xml:space="preserve"> method</w:t>
       </w:r>
@@ -1644,7 +2391,15 @@
         <w:t>a</w:t>
       </w:r>
       <w:r>
-        <w:t xml:space="preserve"> superclass,</w:t>
+        <w:t xml:space="preserve"> </w:t>
+      </w:r>
+      <w:proofErr w:type="spellStart"/>
+      <w:r>
+        <w:t>superclass</w:t>
+      </w:r>
+      <w:proofErr w:type="spellEnd"/>
+      <w:r>
+        <w:t>,</w:t>
       </w:r>
       <w:r>
         <w:t xml:space="preserve"> an</w:t>
@@ -1652,24 +2407,28 @@
       <w:r>
         <w:t xml:space="preserve"> </w:t>
       </w:r>
+      <w:proofErr w:type="spellStart"/>
       <w:r>
         <w:rPr>
           <w:rFonts w:ascii="Courier New" w:hAnsi="Courier New"/>
         </w:rPr>
         <w:t>ObjectMirage</w:t>
       </w:r>
+      <w:proofErr w:type="spellEnd"/>
       <w:r>
         <w:t xml:space="preserve"> </w:t>
       </w:r>
       <w:r>
         <w:t xml:space="preserve">class is used instead, which declares the mirror field and implements </w:t>
       </w:r>
+      <w:proofErr w:type="spellStart"/>
       <w:r>
         <w:rPr>
           <w:rFonts w:ascii="Courier New" w:hAnsi="Courier New"/>
         </w:rPr>
         <w:t>getMirror</w:t>
       </w:r>
+      <w:proofErr w:type="spellEnd"/>
     </w:p>
     <w:p>
       <w:pPr>
@@ -1690,8 +2449,13 @@
         </w:numPr>
       </w:pPr>
       <w:r>
-        <w:t>Each distinct array type is mapped to a distinct object type – no virtual dispatch on arrays, but array types can be used for method overridding</w:t>
-      </w:r>
+        <w:t xml:space="preserve">Each distinct array type is mapped to a distinct object type – no virtual dispatch on arrays, but array types can be used for method </w:t>
+      </w:r>
+      <w:proofErr w:type="spellStart"/>
+      <w:r>
+        <w:t>overridding</w:t>
+      </w:r>
+      <w:proofErr w:type="spellEnd"/>
     </w:p>
     <w:p>
       <w:pPr>
@@ -1710,7 +2474,15 @@
         <w:t xml:space="preserve">split, since </w:t>
       </w:r>
       <w:r>
-        <w:t>they must be concrete and instantiable but also support multiple inheritance because of covariance</w:t>
+        <w:t xml:space="preserve">they must be concrete and </w:t>
+      </w:r>
+      <w:proofErr w:type="spellStart"/>
+      <w:r>
+        <w:t>instantiable</w:t>
+      </w:r>
+      <w:proofErr w:type="spellEnd"/>
+      <w:r>
+        <w:t xml:space="preserve"> but also support multiple inheritance because of covariance</w:t>
       </w:r>
     </w:p>
     <w:p>
@@ -1724,7 +2496,15 @@
         <w:t xml:space="preserve">E.g. if A is an interface and </w:t>
       </w:r>
       <w:r>
-        <w:t>B implements it, the mirage type for B[] must be a subtype of the mirage type for A[]</w:t>
+        <w:t xml:space="preserve">B implements it, the mirage type for </w:t>
+      </w:r>
+      <w:proofErr w:type="gramStart"/>
+      <w:r>
+        <w:t>B[</w:t>
+      </w:r>
+      <w:proofErr w:type="gramEnd"/>
+      <w:r>
+        <w:t>] must be a subtype of the mirage type for A[]</w:t>
       </w:r>
     </w:p>
     <w:p>
@@ -1735,7 +2515,15 @@
         </w:numPr>
       </w:pPr>
       <w:r>
-        <w:t>Each array type with reference element type E and n dimensions (i.e. E[][]…(n)…[]) is mapped to both…</w:t>
+        <w:t xml:space="preserve">Each array type with reference element type E and n dimensions (i.e. </w:t>
+      </w:r>
+      <w:proofErr w:type="gramStart"/>
+      <w:r>
+        <w:t>E[</w:t>
+      </w:r>
+      <w:proofErr w:type="gramEnd"/>
+      <w:r>
+        <w:t>][]…(n)…[]) is mapped to both…</w:t>
       </w:r>
     </w:p>
     <w:p>
@@ -1745,17 +2533,41 @@
           <w:numId w:val="1"/>
         </w:numPr>
       </w:pPr>
-      <w:r>
-        <w:t xml:space="preserve">an interface </w:t>
-      </w:r>
-      <w:r>
-        <w:rPr>
-          <w:rFonts w:ascii="Courier New" w:hAnsi="Courier New"/>
-        </w:rPr>
-        <w:t>miragearray&lt;n&gt;.E,</w:t>
-      </w:r>
-      <w:r>
-        <w:t>which extends</w:t>
+      <w:proofErr w:type="gramStart"/>
+      <w:r>
+        <w:t>an</w:t>
+      </w:r>
+      <w:proofErr w:type="gramEnd"/>
+      <w:r>
+        <w:t xml:space="preserve"> interface </w:t>
+      </w:r>
+      <w:proofErr w:type="spellStart"/>
+      <w:r>
+        <w:rPr>
+          <w:rFonts w:ascii="Courier New" w:hAnsi="Courier New"/>
+        </w:rPr>
+        <w:t>miragearray</w:t>
+      </w:r>
+      <w:proofErr w:type="spellEnd"/>
+      <w:r>
+        <w:rPr>
+          <w:rFonts w:ascii="Courier New" w:hAnsi="Courier New"/>
+        </w:rPr>
+        <w:t>&lt;n&gt;.</w:t>
+      </w:r>
+      <w:proofErr w:type="spellStart"/>
+      <w:r>
+        <w:rPr>
+          <w:rFonts w:ascii="Courier New" w:hAnsi="Courier New"/>
+        </w:rPr>
+        <w:t>E,</w:t>
+      </w:r>
+      <w:r>
+        <w:t>which</w:t>
+      </w:r>
+      <w:proofErr w:type="spellEnd"/>
+      <w:r>
+        <w:t xml:space="preserve"> extends</w:t>
       </w:r>
       <w:r>
         <w:t>:</w:t>
@@ -1768,14 +2580,43 @@
           <w:numId w:val="1"/>
         </w:numPr>
       </w:pPr>
-      <w:r>
-        <w:rPr>
-          <w:rFonts w:ascii="Courier New" w:hAnsi="Courier New"/>
-        </w:rPr>
-        <w:t>miragearray&lt;n&gt;.C,</w:t>
-      </w:r>
-      <w:r>
-        <w:t xml:space="preserve">for each superclass or interface </w:t>
+      <w:proofErr w:type="spellStart"/>
+      <w:proofErr w:type="gramStart"/>
+      <w:r>
+        <w:rPr>
+          <w:rFonts w:ascii="Courier New" w:hAnsi="Courier New"/>
+        </w:rPr>
+        <w:t>miragearray</w:t>
+      </w:r>
+      <w:proofErr w:type="spellEnd"/>
+      <w:proofErr w:type="gramEnd"/>
+      <w:r>
+        <w:rPr>
+          <w:rFonts w:ascii="Courier New" w:hAnsi="Courier New"/>
+        </w:rPr>
+        <w:t>&lt;n&gt;.</w:t>
+      </w:r>
+      <w:proofErr w:type="spellStart"/>
+      <w:r>
+        <w:rPr>
+          <w:rFonts w:ascii="Courier New" w:hAnsi="Courier New"/>
+        </w:rPr>
+        <w:t>C,</w:t>
+      </w:r>
+      <w:r>
+        <w:t>for</w:t>
+      </w:r>
+      <w:proofErr w:type="spellEnd"/>
+      <w:r>
+        <w:t xml:space="preserve"> each </w:t>
+      </w:r>
+      <w:proofErr w:type="spellStart"/>
+      <w:r>
+        <w:t>superclass</w:t>
+      </w:r>
+      <w:proofErr w:type="spellEnd"/>
+      <w:r>
+        <w:t xml:space="preserve"> or interface </w:t>
       </w:r>
       <w:r>
         <w:rPr>
@@ -1806,14 +2647,35 @@
           <w:numId w:val="1"/>
         </w:numPr>
       </w:pPr>
-      <w:r>
-        <w:rPr>
-          <w:rFonts w:ascii="Courier New" w:hAnsi="Courier New"/>
-        </w:rPr>
-        <w:t>miragearray&lt;n-1&gt;.E,</w:t>
-      </w:r>
-      <w:r>
-        <w:t>if n &gt; 1</w:t>
+      <w:proofErr w:type="spellStart"/>
+      <w:proofErr w:type="gramStart"/>
+      <w:r>
+        <w:rPr>
+          <w:rFonts w:ascii="Courier New" w:hAnsi="Courier New"/>
+        </w:rPr>
+        <w:t>miragearray</w:t>
+      </w:r>
+      <w:proofErr w:type="spellEnd"/>
+      <w:proofErr w:type="gramEnd"/>
+      <w:r>
+        <w:rPr>
+          <w:rFonts w:ascii="Courier New" w:hAnsi="Courier New"/>
+        </w:rPr>
+        <w:t>&lt;n-1&gt;.</w:t>
+      </w:r>
+      <w:proofErr w:type="spellStart"/>
+      <w:r>
+        <w:rPr>
+          <w:rFonts w:ascii="Courier New" w:hAnsi="Courier New"/>
+        </w:rPr>
+        <w:t>E,</w:t>
+      </w:r>
+      <w:r>
+        <w:t>if</w:t>
+      </w:r>
+      <w:proofErr w:type="spellEnd"/>
+      <w:r>
+        <w:t xml:space="preserve"> n &gt; 1</w:t>
       </w:r>
     </w:p>
     <w:p>
@@ -1823,12 +2685,16 @@
           <w:numId w:val="1"/>
         </w:numPr>
       </w:pPr>
+      <w:proofErr w:type="spellStart"/>
+      <w:proofErr w:type="gramStart"/>
       <w:r>
         <w:rPr>
           <w:rFonts w:ascii="Courier New" w:hAnsi="Courier New"/>
         </w:rPr>
         <w:t>edu.ubc.mirrors.ObjectArrayMirror</w:t>
       </w:r>
+      <w:proofErr w:type="spellEnd"/>
+      <w:proofErr w:type="gramEnd"/>
     </w:p>
     <w:p>
       <w:pPr>
@@ -1854,11 +2720,19 @@
       <w:r>
         <w:t xml:space="preserve">A concrete class </w:t>
       </w:r>
-      <w:r>
-        <w:rPr>
-          <w:rFonts w:ascii="Courier New" w:hAnsi="Courier New"/>
-        </w:rPr>
-        <w:t>miragearrayimpl&lt;n&gt;.C</w:t>
+      <w:proofErr w:type="spellStart"/>
+      <w:r>
+        <w:rPr>
+          <w:rFonts w:ascii="Courier New" w:hAnsi="Courier New"/>
+        </w:rPr>
+        <w:t>miragearrayimpl</w:t>
+      </w:r>
+      <w:proofErr w:type="spellEnd"/>
+      <w:r>
+        <w:rPr>
+          <w:rFonts w:ascii="Courier New" w:hAnsi="Courier New"/>
+        </w:rPr>
+        <w:t>&lt;n&gt;.C</w:t>
       </w:r>
       <w:r>
         <w:t xml:space="preserve"> that implements the above interface</w:t>
@@ -1874,14 +2748,52 @@
       <w:r>
         <w:t xml:space="preserve">Thus class mapping is really defined as </w:t>
       </w:r>
+      <w:proofErr w:type="spellStart"/>
+      <w:proofErr w:type="gramStart"/>
       <w:r>
         <w:rPr>
           <w:i/>
         </w:rPr>
-        <w:t>mirageclass(Class, boolean)</w:t>
-      </w:r>
-      <w:r>
-        <w:t>, where the boolean argument selects either the implementation class or the interface class</w:t>
+        <w:t>mirageclass</w:t>
+      </w:r>
+      <w:proofErr w:type="spellEnd"/>
+      <w:r>
+        <w:rPr>
+          <w:i/>
+        </w:rPr>
+        <w:t>(</w:t>
+      </w:r>
+      <w:proofErr w:type="gramEnd"/>
+      <w:r>
+        <w:rPr>
+          <w:i/>
+        </w:rPr>
+        <w:t xml:space="preserve">Class, </w:t>
+      </w:r>
+      <w:proofErr w:type="spellStart"/>
+      <w:r>
+        <w:rPr>
+          <w:i/>
+        </w:rPr>
+        <w:t>boolean</w:t>
+      </w:r>
+      <w:proofErr w:type="spellEnd"/>
+      <w:r>
+        <w:rPr>
+          <w:i/>
+        </w:rPr>
+        <w:t>)</w:t>
+      </w:r>
+      <w:r>
+        <w:t xml:space="preserve">, where the </w:t>
+      </w:r>
+      <w:proofErr w:type="spellStart"/>
+      <w:r>
+        <w:t>boolean</w:t>
+      </w:r>
+      <w:proofErr w:type="spellEnd"/>
+      <w:r>
+        <w:t xml:space="preserve"> argument selects either the implementation class or the interface class</w:t>
       </w:r>
     </w:p>
     <w:p>
@@ -1894,12 +2806,14 @@
       <w:r>
         <w:t xml:space="preserve">Because all mirage classes must ultimately extend </w:t>
       </w:r>
+      <w:proofErr w:type="spellStart"/>
       <w:r>
         <w:rPr>
           <w:rFonts w:ascii="Courier New" w:hAnsi="Courier New"/>
         </w:rPr>
         <w:t>java.lang.Object</w:t>
       </w:r>
+      <w:proofErr w:type="spellEnd"/>
       <w:r>
         <w:rPr>
           <w:rFonts w:ascii="Courier New" w:hAnsi="Courier New"/>
@@ -1910,23 +2824,48 @@
         <w:rPr>
           <w:rFonts w:ascii="Courier New" w:hAnsi="Courier New"/>
         </w:rPr>
-        <w:t>#toString()</w:t>
+        <w:t>#</w:t>
+      </w:r>
+      <w:proofErr w:type="spellStart"/>
+      <w:proofErr w:type="gramStart"/>
+      <w:r>
+        <w:rPr>
+          <w:rFonts w:ascii="Courier New" w:hAnsi="Courier New"/>
+        </w:rPr>
+        <w:t>toString</w:t>
+      </w:r>
+      <w:proofErr w:type="spellEnd"/>
+      <w:r>
+        <w:rPr>
+          <w:rFonts w:ascii="Courier New" w:hAnsi="Courier New"/>
+        </w:rPr>
+        <w:t>(</w:t>
+      </w:r>
+      <w:proofErr w:type="gramEnd"/>
+      <w:r>
+        <w:rPr>
+          <w:rFonts w:ascii="Courier New" w:hAnsi="Courier New"/>
+        </w:rPr>
+        <w:t>)</w:t>
       </w:r>
       <w:r>
         <w:t xml:space="preserve">must return a real </w:t>
       </w:r>
+      <w:proofErr w:type="spellStart"/>
       <w:r>
         <w:rPr>
           <w:rFonts w:ascii="Courier New" w:hAnsi="Courier New"/>
         </w:rPr>
         <w:t>java.lang.String</w:t>
       </w:r>
+      <w:proofErr w:type="spellEnd"/>
       <w:r>
         <w:t xml:space="preserve"> </w:t>
       </w:r>
       <w:r>
         <w:t xml:space="preserve">and not a </w:t>
       </w:r>
+      <w:proofErr w:type="spellStart"/>
       <w:r>
         <w:rPr>
           <w:rFonts w:ascii="Courier New" w:hAnsi="Courier New"/>
@@ -1939,6 +2878,7 @@
         </w:rPr>
         <w:t>.lang.String</w:t>
       </w:r>
+      <w:proofErr w:type="spellEnd"/>
     </w:p>
     <w:p>
       <w:pPr>
@@ -1959,7 +2899,28 @@
         </w:numPr>
       </w:pPr>
       <w:r>
-        <w:t>ARETURN opcodes in toString() methods first create a real String from the mirage value by reading from the mirror interface</w:t>
+        <w:t xml:space="preserve">ARETURN </w:t>
+      </w:r>
+      <w:proofErr w:type="spellStart"/>
+      <w:r>
+        <w:t>opcodes</w:t>
+      </w:r>
+      <w:proofErr w:type="spellEnd"/>
+      <w:r>
+        <w:t xml:space="preserve"> in </w:t>
+      </w:r>
+      <w:proofErr w:type="spellStart"/>
+      <w:proofErr w:type="gramStart"/>
+      <w:r>
+        <w:t>toString</w:t>
+      </w:r>
+      <w:proofErr w:type="spellEnd"/>
+      <w:r>
+        <w:t>(</w:t>
+      </w:r>
+      <w:proofErr w:type="gramEnd"/>
+      <w:r>
+        <w:t>) methods first create a real String from the mirage value by reading from the mirror interface</w:t>
       </w:r>
     </w:p>
     <w:p>
@@ -1987,7 +2948,35 @@
         <w:rPr>
           <w:b/>
         </w:rPr>
-        <w:t>*** issue with semantics of String.intern()? ***</w:t>
+        <w:t xml:space="preserve">*** </w:t>
+      </w:r>
+      <w:proofErr w:type="gramStart"/>
+      <w:r>
+        <w:rPr>
+          <w:b/>
+        </w:rPr>
+        <w:t>issue</w:t>
+      </w:r>
+      <w:proofErr w:type="gramEnd"/>
+      <w:r>
+        <w:rPr>
+          <w:b/>
+        </w:rPr>
+        <w:t xml:space="preserve"> with semantics of </w:t>
+      </w:r>
+      <w:proofErr w:type="spellStart"/>
+      <w:r>
+        <w:rPr>
+          <w:b/>
+        </w:rPr>
+        <w:t>String.intern</w:t>
+      </w:r>
+      <w:proofErr w:type="spellEnd"/>
+      <w:r>
+        <w:rPr>
+          <w:b/>
+        </w:rPr>
+        <w:t>()? ***</w:t>
       </w:r>
     </w:p>
     <w:p>
@@ -1998,7 +2987,20 @@
         </w:numPr>
       </w:pPr>
       <w:r>
-        <w:t>Calls to toString() immediately lift the result to a mirage, so it is compatible with the rest of the transformed type system</w:t>
+        <w:t xml:space="preserve">Calls to </w:t>
+      </w:r>
+      <w:proofErr w:type="spellStart"/>
+      <w:proofErr w:type="gramStart"/>
+      <w:r>
+        <w:t>toString</w:t>
+      </w:r>
+      <w:proofErr w:type="spellEnd"/>
+      <w:r>
+        <w:t>(</w:t>
+      </w:r>
+      <w:proofErr w:type="gramEnd"/>
+      <w:r>
+        <w:t>) immediately lift the result to a mirage, so it is compatible with the rest of the transformed type system</w:t>
       </w:r>
     </w:p>
     <w:p>
@@ -2051,8 +3053,13 @@
         </w:numPr>
       </w:pPr>
       <w:r>
-        <w:t>E.g. System.arraycopy</w:t>
-      </w:r>
+        <w:t xml:space="preserve">E.g. </w:t>
+      </w:r>
+      <w:proofErr w:type="spellStart"/>
+      <w:r>
+        <w:t>System.arraycopy</w:t>
+      </w:r>
+      <w:proofErr w:type="spellEnd"/>
     </w:p>
     <w:p>
       <w:pPr>
@@ -2061,12 +3068,14 @@
           <w:numId w:val="1"/>
         </w:numPr>
       </w:pPr>
+      <w:proofErr w:type="spellStart"/>
       <w:r>
         <w:rPr>
           <w:rFonts w:ascii="Courier New" w:hAnsi="Courier New"/>
         </w:rPr>
         <w:t>ClassMirror</w:t>
       </w:r>
+      <w:proofErr w:type="spellEnd"/>
       <w:r>
         <w:t xml:space="preserve"> </w:t>
       </w:r>
@@ -2148,7 +3157,15 @@
         </w:numPr>
       </w:pPr>
       <w:r>
-        <w:t>When called on an uninitialized “this” value (i.e. as a call to super(…) or this(…)), the extra argument is passed up the hierarchy</w:t>
+        <w:t xml:space="preserve">When called on an uninitialized “this” value (i.e. as a call to </w:t>
+      </w:r>
+      <w:proofErr w:type="gramStart"/>
+      <w:r>
+        <w:t>super(</w:t>
+      </w:r>
+      <w:proofErr w:type="gramEnd"/>
+      <w:r>
+        <w:t>…) or this(…)), the extra argument is passed up the hierarchy</w:t>
       </w:r>
     </w:p>
     <w:p>
@@ -2257,12 +3274,14 @@
       <w:r>
         <w:t xml:space="preserve">Class transformation is managed by a </w:t>
       </w:r>
+      <w:proofErr w:type="spellStart"/>
       <w:r>
         <w:rPr>
           <w:rFonts w:ascii="Courier New" w:hAnsi="Courier New"/>
         </w:rPr>
         <w:t>MirageClassLoader</w:t>
       </w:r>
+      <w:proofErr w:type="spellEnd"/>
     </w:p>
     <w:p>
       <w:pPr>
@@ -2274,12 +3293,14 @@
       <w:r>
         <w:t xml:space="preserve">References to the mirrors API and implementation (e.g. the heap dump implementation) are handled via delegation to a parent </w:t>
       </w:r>
+      <w:proofErr w:type="spellStart"/>
       <w:r>
         <w:rPr>
           <w:rFonts w:ascii="Courier New" w:hAnsi="Courier New"/>
         </w:rPr>
         <w:t>ClassLoader</w:t>
       </w:r>
+      <w:proofErr w:type="spellEnd"/>
       <w:r>
         <w:t xml:space="preserve"> </w:t>
       </w:r>
@@ -2297,6 +3318,7 @@
       <w:r>
         <w:t xml:space="preserve">Also holds a reference to a </w:t>
       </w:r>
+      <w:proofErr w:type="spellStart"/>
       <w:r>
         <w:rPr>
           <w:rFonts w:ascii="Courier New" w:hAnsi="Courier New"/>
@@ -2309,12 +3331,14 @@
         </w:rPr>
         <w:t>Mirror</w:t>
       </w:r>
+      <w:proofErr w:type="spellEnd"/>
       <w:r>
         <w:t xml:space="preserve"> </w:t>
       </w:r>
       <w:r>
         <w:t xml:space="preserve">instance, which provides </w:t>
       </w:r>
+      <w:proofErr w:type="spellStart"/>
       <w:r>
         <w:rPr>
           <w:rFonts w:ascii="Courier New" w:hAnsi="Courier New"/>
@@ -2327,6 +3351,7 @@
         </w:rPr>
         <w:t>Mirror</w:t>
       </w:r>
+      <w:proofErr w:type="spellEnd"/>
       <w:r>
         <w:t xml:space="preserve"> </w:t>
       </w:r>
@@ -2344,6 +3369,7 @@
       <w:r>
         <w:t xml:space="preserve">A mirror is wrapped as a mirage with </w:t>
       </w:r>
+      <w:proofErr w:type="spellStart"/>
       <w:r>
         <w:rPr>
           <w:rFonts w:ascii="Courier New" w:hAnsi="Courier New"/>
@@ -2354,7 +3380,28 @@
         <w:rPr>
           <w:rFonts w:ascii="Courier New" w:hAnsi="Courier New"/>
         </w:rPr>
-        <w:t>#makeMirage(mirror)</w:t>
+        <w:t>#</w:t>
+      </w:r>
+      <w:proofErr w:type="gramStart"/>
+      <w:r>
+        <w:rPr>
+          <w:rFonts w:ascii="Courier New" w:hAnsi="Courier New"/>
+        </w:rPr>
+        <w:t>makeMirage</w:t>
+      </w:r>
+      <w:proofErr w:type="spellEnd"/>
+      <w:r>
+        <w:rPr>
+          <w:rFonts w:ascii="Courier New" w:hAnsi="Courier New"/>
+        </w:rPr>
+        <w:t>(</w:t>
+      </w:r>
+      <w:proofErr w:type="gramEnd"/>
+      <w:r>
+        <w:rPr>
+          <w:rFonts w:ascii="Courier New" w:hAnsi="Courier New"/>
+        </w:rPr>
+        <w:t>mirror)</w:t>
       </w:r>
     </w:p>
     <w:p>
@@ -2367,17 +3414,35 @@
       <w:r>
         <w:t xml:space="preserve">Retrieves the mirage class defined by </w:t>
       </w:r>
+      <w:proofErr w:type="spellStart"/>
+      <w:proofErr w:type="gramStart"/>
       <w:r>
         <w:rPr>
           <w:i/>
         </w:rPr>
-        <w:t>mirageclass(</w:t>
-      </w:r>
-      <w:r>
-        <w:rPr>
-          <w:rFonts w:ascii="Courier New" w:hAnsi="Courier New"/>
-        </w:rPr>
-        <w:t>mirror.getClassMirror(), true)</w:t>
+        <w:t>mirageclass</w:t>
+      </w:r>
+      <w:proofErr w:type="spellEnd"/>
+      <w:r>
+        <w:rPr>
+          <w:i/>
+        </w:rPr>
+        <w:t>(</w:t>
+      </w:r>
+      <w:proofErr w:type="spellStart"/>
+      <w:proofErr w:type="gramEnd"/>
+      <w:r>
+        <w:rPr>
+          <w:rFonts w:ascii="Courier New" w:hAnsi="Courier New"/>
+        </w:rPr>
+        <w:t>mirror.getClassMirror</w:t>
+      </w:r>
+      <w:proofErr w:type="spellEnd"/>
+      <w:r>
+        <w:rPr>
+          <w:rFonts w:ascii="Courier New" w:hAnsi="Courier New"/>
+        </w:rPr>
+        <w:t>(), true)</w:t>
       </w:r>
     </w:p>
     <w:p>
@@ -2396,11 +3461,27 @@
         </w:rPr>
         <w:t xml:space="preserve"> </w:t>
       </w:r>
-      <w:r>
-        <w:rPr>
-          <w:rFonts w:ascii="Courier New" w:hAnsi="Courier New"/>
-        </w:rPr>
-        <w:t>getBytecode()</w:t>
+      <w:proofErr w:type="spellStart"/>
+      <w:proofErr w:type="gramStart"/>
+      <w:r>
+        <w:rPr>
+          <w:rFonts w:ascii="Courier New" w:hAnsi="Courier New"/>
+        </w:rPr>
+        <w:t>getBytecode</w:t>
+      </w:r>
+      <w:proofErr w:type="spellEnd"/>
+      <w:r>
+        <w:rPr>
+          <w:rFonts w:ascii="Courier New" w:hAnsi="Courier New"/>
+        </w:rPr>
+        <w:t>(</w:t>
+      </w:r>
+      <w:proofErr w:type="gramEnd"/>
+      <w:r>
+        <w:rPr>
+          <w:rFonts w:ascii="Courier New" w:hAnsi="Courier New"/>
+        </w:rPr>
+        <w:t>)</w:t>
       </w:r>
       <w:r>
         <w:t>on the class mirror</w:t>
@@ -2413,8 +3494,13 @@
           <w:numId w:val="1"/>
         </w:numPr>
       </w:pPr>
-      <w:r>
-        <w:t>Bytecode for the classes in the mirror model do not have to be related to the surrounding class hierarchy in any way</w:t>
+      <w:proofErr w:type="spellStart"/>
+      <w:r>
+        <w:t>Bytecode</w:t>
+      </w:r>
+      <w:proofErr w:type="spellEnd"/>
+      <w:r>
+        <w:t xml:space="preserve"> for the classes in the mirror model do not have to be related to the surrounding class hierarchy in any way</w:t>
       </w:r>
     </w:p>
     <w:p>
@@ -2425,7 +3511,15 @@
         </w:numPr>
       </w:pPr>
       <w:r>
-        <w:t>In the heap dump case, ideally this would be read from the PermGen area of memory directly, but this is not normally dumped by the JVM</w:t>
+        <w:t xml:space="preserve">In the heap dump case, ideally this would be read from the </w:t>
+      </w:r>
+      <w:proofErr w:type="spellStart"/>
+      <w:r>
+        <w:t>PermGen</w:t>
+      </w:r>
+      <w:proofErr w:type="spellEnd"/>
+      <w:r>
+        <w:t xml:space="preserve"> area of memory directly, but this is not normally dumped by the JVM</w:t>
       </w:r>
     </w:p>
     <w:p>
@@ -2479,9 +3573,11 @@
           <w:numId w:val="1"/>
         </w:numPr>
       </w:pPr>
+      <w:proofErr w:type="spellStart"/>
       <w:r>
         <w:t>Object#toString</w:t>
       </w:r>
+      <w:proofErr w:type="spellEnd"/>
       <w:r>
         <w:t xml:space="preserve"> works because of the above, however, which is convenient</w:t>
       </w:r>
@@ -2494,14 +3590,24 @@
         </w:numPr>
       </w:pPr>
       <w:r>
-        <w:t xml:space="preserve">Thus bytecode rewriting and the less efficient execution is not applied to the whole application using the </w:t>
-      </w:r>
+        <w:t xml:space="preserve">Thus </w:t>
+      </w:r>
+      <w:proofErr w:type="spellStart"/>
+      <w:r>
+        <w:t>bytecode</w:t>
+      </w:r>
+      <w:proofErr w:type="spellEnd"/>
+      <w:r>
+        <w:t xml:space="preserve"> rewriting and the less efficient execution is not applied to the whole application using the </w:t>
+      </w:r>
+      <w:proofErr w:type="spellStart"/>
       <w:r>
         <w:rPr>
           <w:rFonts w:ascii="Courier New" w:hAnsi="Courier New"/>
         </w:rPr>
         <w:t>MirageClassLoader</w:t>
       </w:r>
+      <w:proofErr w:type="spellEnd"/>
     </w:p>
     <w:sectPr>
       <w:pgSz w:w="12240" w:h="15840"/>
@@ -2806,6 +3912,7 @@
   </w:style>
   <w:style w:type="character" w:default="1" w:styleId="DefaultParagraphFont">
     <w:name w:val="Default Paragraph Font"/>
+    <w:semiHidden/>
     <w:unhideWhenUsed/>
   </w:style>
   <w:style w:type="table" w:default="1" w:styleId="TableNormal">

</xml_diff>

<commit_message>
Finally got the OSGi example working again.
</commit_message>
<xml_diff>
--- a/doc/Object Holograms Proposed Contributions.docx
+++ b/doc/Object Holograms Proposed Contributions.docx
@@ -1748,1268 +1748,9 @@
           <w:numId w:val="1"/>
         </w:numPr>
       </w:pPr>
-      <w:proofErr w:type="spellStart"/>
-      <w:r>
-        <w:t>Opcodes</w:t>
-      </w:r>
-      <w:proofErr w:type="spellEnd"/>
-      <w:r>
-        <w:t xml:space="preserve"> that read and write member fields are </w:t>
-      </w:r>
-      <w:r>
-        <w:t>replaced</w:t>
-      </w:r>
-      <w:r>
-        <w:t xml:space="preserve"> by calls to </w:t>
-      </w:r>
-      <w:r>
-        <w:t xml:space="preserve">methods on </w:t>
-      </w:r>
-      <w:proofErr w:type="spellStart"/>
-      <w:r>
-        <w:rPr>
-          <w:rFonts w:ascii="Courier New" w:hAnsi="Courier New"/>
-        </w:rPr>
-        <w:t>InstanceMirror</w:t>
-      </w:r>
-      <w:r>
-        <w:rPr>
-          <w:rFonts w:ascii="Courier New" w:hAnsi="Courier New"/>
-        </w:rPr>
-        <w:t>#</w:t>
-      </w:r>
-      <w:proofErr w:type="gramStart"/>
-      <w:r>
-        <w:rPr>
-          <w:rFonts w:ascii="Courier New" w:hAnsi="Courier New"/>
-        </w:rPr>
-        <w:t>getMemberField</w:t>
-      </w:r>
-      <w:proofErr w:type="spellEnd"/>
-      <w:r>
-        <w:rPr>
-          <w:rFonts w:ascii="Courier New" w:hAnsi="Courier New"/>
-        </w:rPr>
-        <w:t>(</w:t>
-      </w:r>
-      <w:proofErr w:type="gramEnd"/>
-      <w:r>
-        <w:rPr>
-          <w:rFonts w:ascii="Courier New" w:hAnsi="Courier New"/>
-        </w:rPr>
-        <w:t>name)</w:t>
-      </w:r>
       <w:r>
         <w:t xml:space="preserve"> </w:t>
       </w:r>
-      <w:r>
-        <w:t>methods</w:t>
-      </w:r>
-    </w:p>
-    <w:p>
-      <w:pPr>
-        <w:numPr>
-          <w:ilvl w:val="2"/>
-          <w:numId w:val="1"/>
-        </w:numPr>
-      </w:pPr>
-      <w:proofErr w:type="spellStart"/>
-      <w:r>
-        <w:t>Opcodes</w:t>
-      </w:r>
-      <w:proofErr w:type="spellEnd"/>
-      <w:r>
-        <w:t xml:space="preserve"> that read and write static fields are replaced by calls to </w:t>
-      </w:r>
-      <w:proofErr w:type="spellStart"/>
-      <w:r>
-        <w:rPr>
-          <w:rFonts w:ascii="Courier New" w:hAnsi="Courier New"/>
-        </w:rPr>
-        <w:t>ClassMirror#</w:t>
-      </w:r>
-      <w:proofErr w:type="gramStart"/>
-      <w:r>
-        <w:rPr>
-          <w:rFonts w:ascii="Courier New" w:hAnsi="Courier New"/>
-        </w:rPr>
-        <w:t>getStaticField</w:t>
-      </w:r>
-      <w:proofErr w:type="spellEnd"/>
-      <w:r>
-        <w:rPr>
-          <w:rFonts w:ascii="Courier New" w:hAnsi="Courier New"/>
-        </w:rPr>
-        <w:t>(</w:t>
-      </w:r>
-      <w:proofErr w:type="gramEnd"/>
-      <w:r>
-        <w:rPr>
-          <w:rFonts w:ascii="Courier New" w:hAnsi="Courier New"/>
-        </w:rPr>
-        <w:t>name)</w:t>
-      </w:r>
-      <w:r>
-        <w:t xml:space="preserve"> </w:t>
-      </w:r>
-      <w:r>
-        <w:t>methods</w:t>
-      </w:r>
-    </w:p>
-    <w:p>
-      <w:pPr>
-        <w:numPr>
-          <w:ilvl w:val="3"/>
-          <w:numId w:val="1"/>
-        </w:numPr>
-      </w:pPr>
-      <w:r>
-        <w:t xml:space="preserve">The class mirror instance is obtained from the context’s </w:t>
-      </w:r>
-      <w:proofErr w:type="spellStart"/>
-      <w:r>
-        <w:rPr>
-          <w:rFonts w:ascii="Courier New" w:hAnsi="Courier New"/>
-        </w:rPr>
-        <w:t>MirageClassLoader</w:t>
-      </w:r>
-      <w:proofErr w:type="spellEnd"/>
-      <w:r>
-        <w:t xml:space="preserve"> (see below)</w:t>
-      </w:r>
-    </w:p>
-    <w:p>
-      <w:pPr>
-        <w:numPr>
-          <w:ilvl w:val="2"/>
-          <w:numId w:val="1"/>
-        </w:numPr>
-      </w:pPr>
-      <w:proofErr w:type="spellStart"/>
-      <w:r>
-        <w:t>Opcodes</w:t>
-      </w:r>
-      <w:proofErr w:type="spellEnd"/>
-      <w:r>
-        <w:t xml:space="preserve"> that read and write</w:t>
-      </w:r>
-      <w:r>
-        <w:t xml:space="preserve"> array elements are replaced by calls to </w:t>
-      </w:r>
-      <w:proofErr w:type="spellStart"/>
-      <w:r>
-        <w:rPr>
-          <w:rFonts w:ascii="Courier New" w:hAnsi="Courier New"/>
-        </w:rPr>
-        <w:t>ArrayMirror</w:t>
-      </w:r>
-      <w:proofErr w:type="spellEnd"/>
-      <w:r>
-        <w:rPr>
-          <w:rFonts w:ascii="Courier New" w:hAnsi="Courier New"/>
-        </w:rPr>
-        <w:t xml:space="preserve"> </w:t>
-      </w:r>
-      <w:r>
-        <w:t>subclass methods</w:t>
-      </w:r>
-    </w:p>
-    <w:p>
-      <w:pPr>
-        <w:numPr>
-          <w:ilvl w:val="3"/>
-          <w:numId w:val="1"/>
-        </w:numPr>
-      </w:pPr>
-      <w:r>
-        <w:t xml:space="preserve">Tricky point: AALOAD/STORE are actually polymorphic on the element type of the target array, but </w:t>
-      </w:r>
-      <w:proofErr w:type="spellStart"/>
-      <w:r>
-        <w:t>bytecode</w:t>
-      </w:r>
-      <w:proofErr w:type="spellEnd"/>
-      <w:r>
-        <w:t xml:space="preserve"> doesn’t specify this statically</w:t>
-      </w:r>
-    </w:p>
-    <w:p>
-      <w:pPr>
-        <w:numPr>
-          <w:ilvl w:val="4"/>
-          <w:numId w:val="1"/>
-        </w:numPr>
-      </w:pPr>
-      <w:r>
-        <w:t xml:space="preserve">If </w:t>
-      </w:r>
-      <w:proofErr w:type="spellStart"/>
-      <w:r>
-        <w:t>bytecode</w:t>
-      </w:r>
-      <w:proofErr w:type="spellEnd"/>
-      <w:r>
-        <w:t xml:space="preserve"> version is &gt;= 1.6, can use the newer FRAME </w:t>
-      </w:r>
-      <w:proofErr w:type="spellStart"/>
-      <w:r>
-        <w:t>opcode</w:t>
-      </w:r>
-      <w:proofErr w:type="spellEnd"/>
-      <w:r>
-        <w:t xml:space="preserve"> information</w:t>
-      </w:r>
-    </w:p>
-    <w:p>
-      <w:pPr>
-        <w:numPr>
-          <w:ilvl w:val="4"/>
-          <w:numId w:val="1"/>
-        </w:numPr>
-      </w:pPr>
-      <w:r>
-        <w:t xml:space="preserve">Otherwise, perform dataflow analysis similar to </w:t>
-      </w:r>
-      <w:proofErr w:type="spellStart"/>
-      <w:r>
-        <w:t>bytecode</w:t>
-      </w:r>
-      <w:proofErr w:type="spellEnd"/>
-      <w:r>
-        <w:t xml:space="preserve"> verification algorithm to determine this statically</w:t>
-      </w:r>
-    </w:p>
-    <w:p>
-      <w:pPr>
-        <w:numPr>
-          <w:ilvl w:val="5"/>
-          <w:numId w:val="1"/>
-        </w:numPr>
-      </w:pPr>
-      <w:r>
-        <w:t>Implemented as an extension to the ASM framework</w:t>
-      </w:r>
-    </w:p>
-    <w:p>
-      <w:pPr>
-        <w:numPr>
-          <w:ilvl w:val="2"/>
-          <w:numId w:val="1"/>
-        </w:numPr>
-      </w:pPr>
-      <w:proofErr w:type="spellStart"/>
-      <w:r>
-        <w:t>Opcodes</w:t>
-      </w:r>
-      <w:proofErr w:type="spellEnd"/>
-      <w:r>
-        <w:t xml:space="preserve"> that create new instances (NEW, NEWARRAY, etc) are replaced with calls to instantiate an implementation from the </w:t>
-      </w:r>
-      <w:proofErr w:type="spellStart"/>
-      <w:r>
-        <w:rPr>
-          <w:rFonts w:ascii="Courier New" w:hAnsi="Courier New"/>
-        </w:rPr>
-        <w:t>edu.ubc.mirrors.simple</w:t>
-      </w:r>
-      <w:proofErr w:type="spellEnd"/>
-      <w:r>
-        <w:rPr>
-          <w:rFonts w:ascii="Courier New" w:hAnsi="Courier New"/>
-        </w:rPr>
-        <w:t xml:space="preserve"> </w:t>
-      </w:r>
-      <w:r>
-        <w:t>package</w:t>
-      </w:r>
-    </w:p>
-    <w:p>
-      <w:pPr>
-        <w:numPr>
-          <w:ilvl w:val="3"/>
-          <w:numId w:val="1"/>
-        </w:numPr>
-      </w:pPr>
-      <w:r>
-        <w:t>See also “Object construction” section below</w:t>
-      </w:r>
-    </w:p>
-    <w:p>
-      <w:pPr>
-        <w:numPr>
-          <w:ilvl w:val="1"/>
-          <w:numId w:val="1"/>
-        </w:numPr>
-      </w:pPr>
-      <w:r>
-        <w:t>Object references now need two orthogonal dimensions of polymorphism: the original class hierarchy and the mirror interface hierarchy</w:t>
-      </w:r>
-    </w:p>
-    <w:p>
-      <w:pPr>
-        <w:numPr>
-          <w:ilvl w:val="2"/>
-          <w:numId w:val="1"/>
-        </w:numPr>
-      </w:pPr>
-      <w:proofErr w:type="gramStart"/>
-      <w:r>
-        <w:t>e</w:t>
-      </w:r>
-      <w:proofErr w:type="gramEnd"/>
-      <w:r>
-        <w:t>.g. at a minimum, objects will be either native object</w:t>
-      </w:r>
-      <w:r>
-        <w:t>s</w:t>
-      </w:r>
-      <w:r>
-        <w:t xml:space="preserve"> or objects from the heap dump, independent of their actual class type</w:t>
-      </w:r>
-    </w:p>
-    <w:p>
-      <w:pPr>
-        <w:numPr>
-          <w:ilvl w:val="2"/>
-          <w:numId w:val="1"/>
-        </w:numPr>
-      </w:pPr>
-      <w:r>
-        <w:t>We need some form of double-dispatch – the class hierarchy defines the semantics of virtual methods and method overriding</w:t>
-      </w:r>
-    </w:p>
-    <w:p>
-      <w:pPr>
-        <w:numPr>
-          <w:ilvl w:val="1"/>
-          <w:numId w:val="1"/>
-        </w:numPr>
-      </w:pPr>
-      <w:r>
-        <w:t xml:space="preserve">This implementation chooses to map the original hierarchy into an isomorphic </w:t>
-      </w:r>
-      <w:r>
-        <w:rPr>
-          <w:i/>
-        </w:rPr>
-        <w:t>mirage</w:t>
-      </w:r>
-      <w:r>
-        <w:t xml:space="preserve"> hierarchy</w:t>
-      </w:r>
-    </w:p>
-    <w:p>
-      <w:pPr>
-        <w:numPr>
-          <w:ilvl w:val="2"/>
-          <w:numId w:val="1"/>
-        </w:numPr>
-      </w:pPr>
-      <w:r>
-        <w:t xml:space="preserve">The fields in each class </w:t>
-      </w:r>
-      <w:r>
-        <w:t xml:space="preserve">(non-interface) </w:t>
-      </w:r>
-      <w:r>
-        <w:t>are removed and replaced with a single mirror field</w:t>
-      </w:r>
-    </w:p>
-    <w:p>
-      <w:pPr>
-        <w:numPr>
-          <w:ilvl w:val="2"/>
-          <w:numId w:val="1"/>
-        </w:numPr>
-      </w:pPr>
-      <w:r>
-        <w:t xml:space="preserve">Method invocation operates as in the original </w:t>
-      </w:r>
-      <w:proofErr w:type="spellStart"/>
-      <w:r>
-        <w:t>bytecode</w:t>
-      </w:r>
-      <w:proofErr w:type="spellEnd"/>
-      <w:r>
-        <w:t>, method bodies are transformed as above</w:t>
-      </w:r>
-    </w:p>
-    <w:p>
-      <w:pPr>
-        <w:numPr>
-          <w:ilvl w:val="2"/>
-          <w:numId w:val="1"/>
-        </w:numPr>
-      </w:pPr>
-      <w:proofErr w:type="spellStart"/>
-      <w:r>
-        <w:t>Subtyping</w:t>
-      </w:r>
-      <w:proofErr w:type="spellEnd"/>
-      <w:r>
-        <w:t xml:space="preserve"> relation is preserved in all cases</w:t>
-      </w:r>
-    </w:p>
-    <w:p>
-      <w:pPr>
-        <w:numPr>
-          <w:ilvl w:val="2"/>
-          <w:numId w:val="1"/>
-        </w:numPr>
-      </w:pPr>
-      <w:r>
-        <w:t xml:space="preserve">The JVM does not allow a </w:t>
-      </w:r>
-      <w:r>
-        <w:t xml:space="preserve">user code </w:t>
-      </w:r>
-      <w:r>
-        <w:t xml:space="preserve">class loader to define any classes </w:t>
-      </w:r>
-      <w:r>
-        <w:t>in a package that begins with “java”</w:t>
-      </w:r>
-    </w:p>
-    <w:p>
-      <w:pPr>
-        <w:numPr>
-          <w:ilvl w:val="3"/>
-          <w:numId w:val="1"/>
-        </w:numPr>
-      </w:pPr>
-      <w:r>
-        <w:t>Intended to guard against access to package-protected members of JRE classes</w:t>
-      </w:r>
-    </w:p>
-    <w:p>
-      <w:pPr>
-        <w:numPr>
-          <w:ilvl w:val="3"/>
-          <w:numId w:val="1"/>
-        </w:numPr>
-      </w:pPr>
-      <w:r>
-        <w:t>Even core classes must be transformed to operate on mirages, however, so we must rename at least some class packages</w:t>
-      </w:r>
-    </w:p>
-    <w:p>
-      <w:pPr>
-        <w:numPr>
-          <w:ilvl w:val="3"/>
-          <w:numId w:val="1"/>
-        </w:numPr>
-      </w:pPr>
-      <w:r>
-        <w:t xml:space="preserve">For simplicity and consistency, “mirage.” is </w:t>
-      </w:r>
-      <w:proofErr w:type="spellStart"/>
-      <w:r>
-        <w:t>prepended</w:t>
-      </w:r>
-      <w:proofErr w:type="spellEnd"/>
-      <w:r>
-        <w:t xml:space="preserve"> to the package of mirage classes</w:t>
-      </w:r>
-    </w:p>
-    <w:p>
-      <w:pPr>
-        <w:numPr>
-          <w:ilvl w:val="3"/>
-          <w:numId w:val="1"/>
-        </w:numPr>
-      </w:pPr>
-      <w:r>
-        <w:t>For the most part, can be encapsulated as the implementation of the mirage semantics</w:t>
-      </w:r>
-    </w:p>
-    <w:p>
-      <w:pPr>
-        <w:numPr>
-          <w:ilvl w:val="4"/>
-          <w:numId w:val="1"/>
-        </w:numPr>
-      </w:pPr>
-      <w:r>
-        <w:t xml:space="preserve">Reflective calls such as </w:t>
-      </w:r>
-      <w:proofErr w:type="spellStart"/>
-      <w:proofErr w:type="gramStart"/>
-      <w:r>
-        <w:t>Class.getName</w:t>
-      </w:r>
-      <w:proofErr w:type="spellEnd"/>
-      <w:r>
-        <w:t>(</w:t>
-      </w:r>
-      <w:proofErr w:type="gramEnd"/>
-      <w:r>
-        <w:t>) are also rewritten to operate on the mirror API and hence not expose the raw, renamed classes</w:t>
-      </w:r>
-    </w:p>
-    <w:p>
-      <w:pPr>
-        <w:numPr>
-          <w:ilvl w:val="4"/>
-          <w:numId w:val="1"/>
-        </w:numPr>
-      </w:pPr>
-      <w:r>
-        <w:t>In general the changed names can only be exposed through native methods, which are all handled specially by the mirage architecture (see section on native methods below)</w:t>
-      </w:r>
-    </w:p>
-    <w:p>
-      <w:pPr>
-        <w:numPr>
-          <w:ilvl w:val="3"/>
-          <w:numId w:val="1"/>
-        </w:numPr>
-      </w:pPr>
-      <w:r>
-        <w:t>A simpler implementation of the same semantics would be possible if implemented within the JVM</w:t>
-      </w:r>
-    </w:p>
-    <w:p>
-      <w:pPr>
-        <w:numPr>
-          <w:ilvl w:val="2"/>
-          <w:numId w:val="1"/>
-        </w:numPr>
-      </w:pPr>
-      <w:r>
-        <w:t>In some cases one source type becomes two separate mirage types</w:t>
-      </w:r>
-    </w:p>
-    <w:p>
-      <w:pPr>
-        <w:numPr>
-          <w:ilvl w:val="3"/>
-          <w:numId w:val="1"/>
-        </w:numPr>
-      </w:pPr>
-      <w:proofErr w:type="spellStart"/>
-      <w:proofErr w:type="gramStart"/>
-      <w:r>
-        <w:rPr>
-          <w:rFonts w:ascii="Courier New" w:hAnsi="Courier New"/>
-        </w:rPr>
-        <w:t>java.lang.Object</w:t>
-      </w:r>
-      <w:proofErr w:type="spellEnd"/>
-      <w:proofErr w:type="gramEnd"/>
-      <w:r>
-        <w:t xml:space="preserve"> is both </w:t>
-      </w:r>
-      <w:r>
-        <w:t xml:space="preserve">the base class of all classes and also the top of the </w:t>
-      </w:r>
-      <w:proofErr w:type="spellStart"/>
-      <w:r>
-        <w:t>subtyping</w:t>
-      </w:r>
-      <w:proofErr w:type="spellEnd"/>
-      <w:r>
-        <w:t xml:space="preserve"> lattice and hence a </w:t>
-      </w:r>
-      <w:proofErr w:type="spellStart"/>
-      <w:r>
-        <w:t>supertype</w:t>
-      </w:r>
-      <w:proofErr w:type="spellEnd"/>
-      <w:r>
-        <w:t xml:space="preserve"> of interfaces</w:t>
-      </w:r>
-      <w:r>
-        <w:t xml:space="preserve"> as well</w:t>
-      </w:r>
-    </w:p>
-    <w:p>
-      <w:pPr>
-        <w:numPr>
-          <w:ilvl w:val="3"/>
-          <w:numId w:val="1"/>
-        </w:numPr>
-      </w:pPr>
-      <w:r>
-        <w:t xml:space="preserve">References of type </w:t>
-      </w:r>
-      <w:r>
-        <w:rPr>
-          <w:rFonts w:ascii="Courier New" w:hAnsi="Courier New"/>
-        </w:rPr>
-        <w:t>Object</w:t>
-      </w:r>
-      <w:r>
-        <w:t xml:space="preserve"> are mapped to </w:t>
-      </w:r>
-      <w:r>
-        <w:t>a</w:t>
-      </w:r>
-      <w:r>
-        <w:t xml:space="preserve"> </w:t>
-      </w:r>
-      <w:r>
-        <w:rPr>
-          <w:rFonts w:ascii="Courier New" w:hAnsi="Courier New"/>
-        </w:rPr>
-        <w:t>Mirage</w:t>
-      </w:r>
-      <w:r>
-        <w:t xml:space="preserve"> interface, which all mirage classes and interfaces implement/extend, and which has a single </w:t>
-      </w:r>
-      <w:proofErr w:type="spellStart"/>
-      <w:r>
-        <w:rPr>
-          <w:rFonts w:ascii="Courier New" w:hAnsi="Courier New"/>
-        </w:rPr>
-        <w:t>getMirror</w:t>
-      </w:r>
-      <w:proofErr w:type="spellEnd"/>
-      <w:r>
-        <w:t xml:space="preserve"> method</w:t>
-      </w:r>
-    </w:p>
-    <w:p>
-      <w:pPr>
-        <w:numPr>
-          <w:ilvl w:val="3"/>
-          <w:numId w:val="1"/>
-        </w:numPr>
-      </w:pPr>
-      <w:r>
-        <w:t xml:space="preserve">Where </w:t>
-      </w:r>
-      <w:r>
-        <w:rPr>
-          <w:rFonts w:ascii="Courier New" w:hAnsi="Courier New"/>
-        </w:rPr>
-        <w:t>Object</w:t>
-      </w:r>
-      <w:r>
-        <w:t xml:space="preserve"> appears as </w:t>
-      </w:r>
-      <w:r>
-        <w:t>a</w:t>
-      </w:r>
-      <w:r>
-        <w:t xml:space="preserve"> </w:t>
-      </w:r>
-      <w:proofErr w:type="spellStart"/>
-      <w:r>
-        <w:t>superclass</w:t>
-      </w:r>
-      <w:proofErr w:type="spellEnd"/>
-      <w:r>
-        <w:t>,</w:t>
-      </w:r>
-      <w:r>
-        <w:t xml:space="preserve"> an</w:t>
-      </w:r>
-      <w:r>
-        <w:t xml:space="preserve"> </w:t>
-      </w:r>
-      <w:proofErr w:type="spellStart"/>
-      <w:r>
-        <w:rPr>
-          <w:rFonts w:ascii="Courier New" w:hAnsi="Courier New"/>
-        </w:rPr>
-        <w:t>ObjectMirage</w:t>
-      </w:r>
-      <w:proofErr w:type="spellEnd"/>
-      <w:r>
-        <w:t xml:space="preserve"> </w:t>
-      </w:r>
-      <w:r>
-        <w:t xml:space="preserve">class is used instead, which declares the mirror field and implements </w:t>
-      </w:r>
-      <w:proofErr w:type="spellStart"/>
-      <w:r>
-        <w:rPr>
-          <w:rFonts w:ascii="Courier New" w:hAnsi="Courier New"/>
-        </w:rPr>
-        <w:t>getMirror</w:t>
-      </w:r>
-      <w:proofErr w:type="spellEnd"/>
-    </w:p>
-    <w:p>
-      <w:pPr>
-        <w:numPr>
-          <w:ilvl w:val="2"/>
-          <w:numId w:val="1"/>
-        </w:numPr>
-      </w:pPr>
-      <w:r>
-        <w:t xml:space="preserve">Array types </w:t>
-      </w:r>
-    </w:p>
-    <w:p>
-      <w:pPr>
-        <w:numPr>
-          <w:ilvl w:val="3"/>
-          <w:numId w:val="1"/>
-        </w:numPr>
-      </w:pPr>
-      <w:r>
-        <w:t xml:space="preserve">Each distinct array type is mapped to a distinct object type – no virtual dispatch on arrays, but array types can be used for method </w:t>
-      </w:r>
-      <w:proofErr w:type="spellStart"/>
-      <w:r>
-        <w:t>overridding</w:t>
-      </w:r>
-      <w:proofErr w:type="spellEnd"/>
-    </w:p>
-    <w:p>
-      <w:pPr>
-        <w:numPr>
-          <w:ilvl w:val="3"/>
-          <w:numId w:val="1"/>
-        </w:numPr>
-      </w:pPr>
-      <w:r>
-        <w:t>M</w:t>
-      </w:r>
-      <w:r>
-        <w:t xml:space="preserve">ust also be </w:t>
-      </w:r>
-      <w:r>
-        <w:t xml:space="preserve">split, since </w:t>
-      </w:r>
-      <w:r>
-        <w:t xml:space="preserve">they must be concrete and </w:t>
-      </w:r>
-      <w:proofErr w:type="spellStart"/>
-      <w:r>
-        <w:t>instantiable</w:t>
-      </w:r>
-      <w:proofErr w:type="spellEnd"/>
-      <w:r>
-        <w:t xml:space="preserve"> but also support multiple inheritance because of covariance</w:t>
-      </w:r>
-    </w:p>
-    <w:p>
-      <w:pPr>
-        <w:numPr>
-          <w:ilvl w:val="3"/>
-          <w:numId w:val="1"/>
-        </w:numPr>
-      </w:pPr>
-      <w:r>
-        <w:t xml:space="preserve">E.g. if A is an interface and </w:t>
-      </w:r>
-      <w:r>
-        <w:t xml:space="preserve">B implements it, the mirage type for </w:t>
-      </w:r>
-      <w:proofErr w:type="gramStart"/>
-      <w:r>
-        <w:t>B[</w:t>
-      </w:r>
-      <w:proofErr w:type="gramEnd"/>
-      <w:r>
-        <w:t>] must be a subtype of the mirage type for A[]</w:t>
-      </w:r>
-    </w:p>
-    <w:p>
-      <w:pPr>
-        <w:numPr>
-          <w:ilvl w:val="3"/>
-          <w:numId w:val="1"/>
-        </w:numPr>
-      </w:pPr>
-      <w:r>
-        <w:t xml:space="preserve">Each array type with reference element type E and n dimensions (i.e. </w:t>
-      </w:r>
-      <w:proofErr w:type="gramStart"/>
-      <w:r>
-        <w:t>E[</w:t>
-      </w:r>
-      <w:proofErr w:type="gramEnd"/>
-      <w:r>
-        <w:t>][]…(n)…[]) is mapped to both…</w:t>
-      </w:r>
-    </w:p>
-    <w:p>
-      <w:pPr>
-        <w:numPr>
-          <w:ilvl w:val="4"/>
-          <w:numId w:val="1"/>
-        </w:numPr>
-      </w:pPr>
-      <w:proofErr w:type="gramStart"/>
-      <w:r>
-        <w:t>an</w:t>
-      </w:r>
-      <w:proofErr w:type="gramEnd"/>
-      <w:r>
-        <w:t xml:space="preserve"> interface </w:t>
-      </w:r>
-      <w:proofErr w:type="spellStart"/>
-      <w:r>
-        <w:rPr>
-          <w:rFonts w:ascii="Courier New" w:hAnsi="Courier New"/>
-        </w:rPr>
-        <w:t>miragearray</w:t>
-      </w:r>
-      <w:proofErr w:type="spellEnd"/>
-      <w:r>
-        <w:rPr>
-          <w:rFonts w:ascii="Courier New" w:hAnsi="Courier New"/>
-        </w:rPr>
-        <w:t>&lt;n&gt;.</w:t>
-      </w:r>
-      <w:proofErr w:type="spellStart"/>
-      <w:r>
-        <w:rPr>
-          <w:rFonts w:ascii="Courier New" w:hAnsi="Courier New"/>
-        </w:rPr>
-        <w:t>E,</w:t>
-      </w:r>
-      <w:r>
-        <w:t>which</w:t>
-      </w:r>
-      <w:proofErr w:type="spellEnd"/>
-      <w:r>
-        <w:t xml:space="preserve"> extends</w:t>
-      </w:r>
-      <w:r>
-        <w:t>:</w:t>
-      </w:r>
-    </w:p>
-    <w:p>
-      <w:pPr>
-        <w:numPr>
-          <w:ilvl w:val="5"/>
-          <w:numId w:val="1"/>
-        </w:numPr>
-      </w:pPr>
-      <w:proofErr w:type="spellStart"/>
-      <w:proofErr w:type="gramStart"/>
-      <w:r>
-        <w:rPr>
-          <w:rFonts w:ascii="Courier New" w:hAnsi="Courier New"/>
-        </w:rPr>
-        <w:t>miragearray</w:t>
-      </w:r>
-      <w:proofErr w:type="spellEnd"/>
-      <w:proofErr w:type="gramEnd"/>
-      <w:r>
-        <w:rPr>
-          <w:rFonts w:ascii="Courier New" w:hAnsi="Courier New"/>
-        </w:rPr>
-        <w:t>&lt;n&gt;.</w:t>
-      </w:r>
-      <w:proofErr w:type="spellStart"/>
-      <w:r>
-        <w:rPr>
-          <w:rFonts w:ascii="Courier New" w:hAnsi="Courier New"/>
-        </w:rPr>
-        <w:t>C,</w:t>
-      </w:r>
-      <w:r>
-        <w:t>for</w:t>
-      </w:r>
-      <w:proofErr w:type="spellEnd"/>
-      <w:r>
-        <w:t xml:space="preserve"> each </w:t>
-      </w:r>
-      <w:proofErr w:type="spellStart"/>
-      <w:r>
-        <w:t>superclass</w:t>
-      </w:r>
-      <w:proofErr w:type="spellEnd"/>
-      <w:r>
-        <w:t xml:space="preserve"> or interface </w:t>
-      </w:r>
-      <w:r>
-        <w:rPr>
-          <w:rFonts w:ascii="Courier New" w:hAnsi="Courier New"/>
-        </w:rPr>
-        <w:t>C</w:t>
-      </w:r>
-      <w:r>
-        <w:t xml:space="preserve"> </w:t>
-      </w:r>
-      <w:r>
-        <w:t xml:space="preserve">that </w:t>
-      </w:r>
-      <w:r>
-        <w:rPr>
-          <w:rFonts w:ascii="Courier New" w:hAnsi="Courier New"/>
-        </w:rPr>
-        <w:t>E</w:t>
-      </w:r>
-      <w:r>
-        <w:t xml:space="preserve"> implements or extends</w:t>
-      </w:r>
-    </w:p>
-    <w:p>
-      <w:pPr>
-        <w:numPr>
-          <w:ilvl w:val="5"/>
-          <w:numId w:val="1"/>
-        </w:numPr>
-      </w:pPr>
-      <w:proofErr w:type="spellStart"/>
-      <w:proofErr w:type="gramStart"/>
-      <w:r>
-        <w:rPr>
-          <w:rFonts w:ascii="Courier New" w:hAnsi="Courier New"/>
-        </w:rPr>
-        <w:t>miragearray</w:t>
-      </w:r>
-      <w:proofErr w:type="spellEnd"/>
-      <w:proofErr w:type="gramEnd"/>
-      <w:r>
-        <w:rPr>
-          <w:rFonts w:ascii="Courier New" w:hAnsi="Courier New"/>
-        </w:rPr>
-        <w:t>&lt;n-1&gt;.</w:t>
-      </w:r>
-      <w:proofErr w:type="spellStart"/>
-      <w:r>
-        <w:rPr>
-          <w:rFonts w:ascii="Courier New" w:hAnsi="Courier New"/>
-        </w:rPr>
-        <w:t>E,</w:t>
-      </w:r>
-      <w:r>
-        <w:t>if</w:t>
-      </w:r>
-      <w:proofErr w:type="spellEnd"/>
-      <w:r>
-        <w:t xml:space="preserve"> n &gt; 1</w:t>
-      </w:r>
-    </w:p>
-    <w:p>
-      <w:pPr>
-        <w:numPr>
-          <w:ilvl w:val="5"/>
-          <w:numId w:val="1"/>
-        </w:numPr>
-      </w:pPr>
-      <w:proofErr w:type="spellStart"/>
-      <w:proofErr w:type="gramStart"/>
-      <w:r>
-        <w:rPr>
-          <w:rFonts w:ascii="Courier New" w:hAnsi="Courier New"/>
-        </w:rPr>
-        <w:t>edu.ubc.mirrors.ObjectArrayMirror</w:t>
-      </w:r>
-      <w:proofErr w:type="spellEnd"/>
-      <w:proofErr w:type="gramEnd"/>
-    </w:p>
-    <w:p>
-      <w:pPr>
-        <w:numPr>
-          <w:ilvl w:val="5"/>
-          <w:numId w:val="1"/>
-        </w:numPr>
-      </w:pPr>
-      <w:r>
-        <w:rPr>
-          <w:rFonts w:ascii="Courier New" w:hAnsi="Courier New"/>
-        </w:rPr>
-        <w:t>Mirage</w:t>
-      </w:r>
-    </w:p>
-    <w:p>
-      <w:pPr>
-        <w:numPr>
-          <w:ilvl w:val="4"/>
-          <w:numId w:val="1"/>
-        </w:numPr>
-      </w:pPr>
-      <w:r>
-        <w:t xml:space="preserve">A concrete class </w:t>
-      </w:r>
-      <w:proofErr w:type="spellStart"/>
-      <w:r>
-        <w:rPr>
-          <w:rFonts w:ascii="Courier New" w:hAnsi="Courier New"/>
-        </w:rPr>
-        <w:t>miragearrayimpl</w:t>
-      </w:r>
-      <w:proofErr w:type="spellEnd"/>
-      <w:r>
-        <w:rPr>
-          <w:rFonts w:ascii="Courier New" w:hAnsi="Courier New"/>
-        </w:rPr>
-        <w:t>&lt;n&gt;.C</w:t>
-      </w:r>
-      <w:r>
-        <w:t xml:space="preserve"> that implements the above interface</w:t>
-      </w:r>
-    </w:p>
-    <w:p>
-      <w:pPr>
-        <w:numPr>
-          <w:ilvl w:val="2"/>
-          <w:numId w:val="1"/>
-        </w:numPr>
-      </w:pPr>
-      <w:r>
-        <w:t xml:space="preserve">Thus class mapping is really defined as </w:t>
-      </w:r>
-      <w:proofErr w:type="spellStart"/>
-      <w:proofErr w:type="gramStart"/>
-      <w:r>
-        <w:rPr>
-          <w:i/>
-        </w:rPr>
-        <w:t>mirageclass</w:t>
-      </w:r>
-      <w:proofErr w:type="spellEnd"/>
-      <w:r>
-        <w:rPr>
-          <w:i/>
-        </w:rPr>
-        <w:t>(</w:t>
-      </w:r>
-      <w:proofErr w:type="gramEnd"/>
-      <w:r>
-        <w:rPr>
-          <w:i/>
-        </w:rPr>
-        <w:t xml:space="preserve">Class, </w:t>
-      </w:r>
-      <w:proofErr w:type="spellStart"/>
-      <w:r>
-        <w:rPr>
-          <w:i/>
-        </w:rPr>
-        <w:t>boolean</w:t>
-      </w:r>
-      <w:proofErr w:type="spellEnd"/>
-      <w:r>
-        <w:rPr>
-          <w:i/>
-        </w:rPr>
-        <w:t>)</w:t>
-      </w:r>
-      <w:r>
-        <w:t xml:space="preserve">, where the </w:t>
-      </w:r>
-      <w:proofErr w:type="spellStart"/>
-      <w:r>
-        <w:t>boolean</w:t>
-      </w:r>
-      <w:proofErr w:type="spellEnd"/>
-      <w:r>
-        <w:t xml:space="preserve"> argument selects either the implementation class or the interface class</w:t>
-      </w:r>
-    </w:p>
-    <w:p>
-      <w:pPr>
-        <w:numPr>
-          <w:ilvl w:val="2"/>
-          <w:numId w:val="1"/>
-        </w:numPr>
-      </w:pPr>
-      <w:r>
-        <w:t xml:space="preserve">Because all mirage classes must ultimately extend </w:t>
-      </w:r>
-      <w:proofErr w:type="spellStart"/>
-      <w:r>
-        <w:rPr>
-          <w:rFonts w:ascii="Courier New" w:hAnsi="Courier New"/>
-        </w:rPr>
-        <w:t>java.lang.Object</w:t>
-      </w:r>
-      <w:proofErr w:type="spellEnd"/>
-      <w:r>
-        <w:rPr>
-          <w:rFonts w:ascii="Courier New" w:hAnsi="Courier New"/>
-        </w:rPr>
-        <w:t xml:space="preserve">, </w:t>
-      </w:r>
-      <w:r>
-        <w:rPr>
-          <w:rFonts w:ascii="Courier New" w:hAnsi="Courier New"/>
-        </w:rPr>
-        <w:t>#</w:t>
-      </w:r>
-      <w:proofErr w:type="spellStart"/>
-      <w:proofErr w:type="gramStart"/>
-      <w:r>
-        <w:rPr>
-          <w:rFonts w:ascii="Courier New" w:hAnsi="Courier New"/>
-        </w:rPr>
-        <w:t>toString</w:t>
-      </w:r>
-      <w:proofErr w:type="spellEnd"/>
-      <w:r>
-        <w:rPr>
-          <w:rFonts w:ascii="Courier New" w:hAnsi="Courier New"/>
-        </w:rPr>
-        <w:t>(</w:t>
-      </w:r>
-      <w:proofErr w:type="gramEnd"/>
-      <w:r>
-        <w:rPr>
-          <w:rFonts w:ascii="Courier New" w:hAnsi="Courier New"/>
-        </w:rPr>
-        <w:t>)</w:t>
-      </w:r>
-      <w:r>
-        <w:t xml:space="preserve">must return a real </w:t>
-      </w:r>
-      <w:proofErr w:type="spellStart"/>
-      <w:r>
-        <w:rPr>
-          <w:rFonts w:ascii="Courier New" w:hAnsi="Courier New"/>
-        </w:rPr>
-        <w:t>java.lang.String</w:t>
-      </w:r>
-      <w:proofErr w:type="spellEnd"/>
-      <w:r>
-        <w:t xml:space="preserve"> </w:t>
-      </w:r>
-      <w:r>
-        <w:t xml:space="preserve">and not a </w:t>
-      </w:r>
-      <w:proofErr w:type="spellStart"/>
-      <w:r>
-        <w:rPr>
-          <w:rFonts w:ascii="Courier New" w:hAnsi="Courier New"/>
-        </w:rPr>
-        <w:t>mirage.java</w:t>
-      </w:r>
-      <w:r>
-        <w:rPr>
-          <w:rFonts w:ascii="Courier New" w:hAnsi="Courier New"/>
-        </w:rPr>
-        <w:t>.lang.String</w:t>
-      </w:r>
-      <w:proofErr w:type="spellEnd"/>
-    </w:p>
-    <w:p>
-      <w:pPr>
-        <w:numPr>
-          <w:ilvl w:val="3"/>
-          <w:numId w:val="1"/>
-        </w:numPr>
-      </w:pPr>
-      <w:r>
-        <w:t xml:space="preserve">Within all mirage classes, </w:t>
-      </w:r>
-    </w:p>
-    <w:p>
-      <w:pPr>
-        <w:numPr>
-          <w:ilvl w:val="4"/>
-          <w:numId w:val="1"/>
-        </w:numPr>
-      </w:pPr>
-      <w:r>
-        <w:t xml:space="preserve">ARETURN </w:t>
-      </w:r>
-      <w:proofErr w:type="spellStart"/>
-      <w:r>
-        <w:t>opcodes</w:t>
-      </w:r>
-      <w:proofErr w:type="spellEnd"/>
-      <w:r>
-        <w:t xml:space="preserve"> in </w:t>
-      </w:r>
-      <w:proofErr w:type="spellStart"/>
-      <w:proofErr w:type="gramStart"/>
-      <w:r>
-        <w:t>toString</w:t>
-      </w:r>
-      <w:proofErr w:type="spellEnd"/>
-      <w:r>
-        <w:t>(</w:t>
-      </w:r>
-      <w:proofErr w:type="gramEnd"/>
-      <w:r>
-        <w:t>) methods first create a real String from the mirage value by reading from the mirror interface</w:t>
-      </w:r>
-    </w:p>
-    <w:p>
-      <w:pPr>
-        <w:numPr>
-          <w:ilvl w:val="5"/>
-          <w:numId w:val="1"/>
-        </w:numPr>
-      </w:pPr>
-      <w:r>
-        <w:t>Reasonable since Strings are immutable</w:t>
-      </w:r>
-    </w:p>
-    <w:p>
-      <w:pPr>
-        <w:numPr>
-          <w:ilvl w:val="5"/>
-          <w:numId w:val="1"/>
-        </w:numPr>
-        <w:rPr>
-          <w:b/>
-        </w:rPr>
-      </w:pPr>
-      <w:r>
-        <w:rPr>
-          <w:b/>
-        </w:rPr>
-        <w:t xml:space="preserve">*** </w:t>
-      </w:r>
-      <w:proofErr w:type="gramStart"/>
-      <w:r>
-        <w:rPr>
-          <w:b/>
-        </w:rPr>
-        <w:t>issue</w:t>
-      </w:r>
-      <w:proofErr w:type="gramEnd"/>
-      <w:r>
-        <w:rPr>
-          <w:b/>
-        </w:rPr>
-        <w:t xml:space="preserve"> with semantics of </w:t>
-      </w:r>
-      <w:proofErr w:type="spellStart"/>
-      <w:r>
-        <w:rPr>
-          <w:b/>
-        </w:rPr>
-        <w:t>String.intern</w:t>
-      </w:r>
-      <w:proofErr w:type="spellEnd"/>
-      <w:r>
-        <w:rPr>
-          <w:b/>
-        </w:rPr>
-        <w:t>()? ***</w:t>
-      </w:r>
-    </w:p>
-    <w:p>
-      <w:pPr>
-        <w:numPr>
-          <w:ilvl w:val="4"/>
-          <w:numId w:val="1"/>
-        </w:numPr>
-      </w:pPr>
-      <w:r>
-        <w:t xml:space="preserve">Calls to </w:t>
-      </w:r>
-      <w:proofErr w:type="spellStart"/>
-      <w:proofErr w:type="gramStart"/>
-      <w:r>
-        <w:t>toString</w:t>
-      </w:r>
-      <w:proofErr w:type="spellEnd"/>
-      <w:r>
-        <w:t>(</w:t>
-      </w:r>
-      <w:proofErr w:type="gramEnd"/>
-      <w:r>
-        <w:t>) immediately lift the result to a mirage, so it is compatible with the rest of the transformed type system</w:t>
-      </w:r>
-    </w:p>
-    <w:p>
-      <w:pPr>
-        <w:numPr>
-          <w:ilvl w:val="2"/>
-          <w:numId w:val="1"/>
-        </w:numPr>
-      </w:pPr>
       <w:r>
         <w:t>(</w:t>
       </w:r>

</xml_diff>